<commit_message>
adding notes in cheatsheet
</commit_message>
<xml_diff>
--- a/Docker/ByShradhaKhapra/Docker-CheatSheet.docx
+++ b/Docker/ByShradhaKhapra/Docker-CheatSheet.docx
@@ -58,7 +58,6 @@
           <w:u w:val="none"/>
         </w:rPr>
       </w:pPr>
-      <w:proofErr w:type="gramStart"/>
       <w:r>
         <w:rPr>
           <w:u w:val="thick"/>
@@ -79,7 +78,6 @@
         </w:rPr>
         <w:t>:</w:t>
       </w:r>
-      <w:proofErr w:type="gramEnd"/>
     </w:p>
     <w:p>
       <w:pPr>
@@ -674,7 +672,6 @@
           <w:u w:val="none"/>
         </w:rPr>
       </w:pPr>
-      <w:proofErr w:type="gramStart"/>
       <w:r>
         <w:rPr>
           <w:u w:val="thick"/>
@@ -696,7 +693,6 @@
         </w:rPr>
         <w:t>:</w:t>
       </w:r>
-      <w:proofErr w:type="gramEnd"/>
     </w:p>
     <w:p>
       <w:pPr>
@@ -1043,7 +1039,6 @@
         </w:rPr>
         <w:t xml:space="preserve"> </w:t>
       </w:r>
-      <w:proofErr w:type="gramStart"/>
       <w:r>
         <w:rPr>
           <w:color w:val="37751C"/>
@@ -1051,7 +1046,6 @@
         </w:rPr>
         <w:t>not</w:t>
       </w:r>
-      <w:proofErr w:type="gramEnd"/>
       <w:r>
         <w:rPr>
           <w:color w:val="37751C"/>
@@ -1227,7 +1221,6 @@
         </w:rPr>
         <w:t xml:space="preserve"> </w:t>
       </w:r>
-      <w:proofErr w:type="gramStart"/>
       <w:r>
         <w:rPr>
           <w:spacing w:val="-4"/>
@@ -1246,7 +1239,6 @@
         </w:rPr>
         <w:t>-d</w:t>
       </w:r>
-      <w:proofErr w:type="gramEnd"/>
       <w:r>
         <w:rPr>
           <w:spacing w:val="-8"/>
@@ -1447,8 +1439,31 @@
     <w:p>
       <w:pPr>
         <w:pStyle w:val="BodyText"/>
+      </w:pPr>
+    </w:p>
+    <w:p>
+      <w:pPr>
+        <w:pStyle w:val="BodyText"/>
+        <w:rPr>
+          <w:b/>
+          <w:bCs/>
+          <w:color w:val="0A5394"/>
+        </w:rPr>
+      </w:pPr>
+      <w:r>
+        <w:rPr>
+          <w:b/>
+          <w:bCs/>
+          <w:color w:val="0A5394"/>
+        </w:rPr>
+        <w:t>Stop multiple containers at once</w:t>
+      </w:r>
+    </w:p>
+    <w:p>
+      <w:pPr>
+        <w:pStyle w:val="BodyText"/>
         <w:sectPr>
-          <w:headerReference w:type="default" r:id="rId6"/>
+          <w:headerReference w:type="default" r:id="rId7"/>
           <w:type w:val="continuous"/>
           <w:pgSz w:w="11920" w:h="16840"/>
           <w:pgMar w:top="1540" w:right="1700" w:bottom="280" w:left="1417" w:header="392" w:footer="0" w:gutter="0"/>
@@ -1456,6 +1471,25 @@
           <w:cols w:space="720"/>
         </w:sectPr>
       </w:pPr>
+      <w:r>
+        <w:t xml:space="preserve">docker stop $   (docker </w:t>
+      </w:r>
+      <w:proofErr w:type="spellStart"/>
+      <w:r>
+        <w:t>ps</w:t>
+      </w:r>
+      <w:proofErr w:type="spellEnd"/>
+      <w:r>
+        <w:t xml:space="preserve"> -</w:t>
+      </w:r>
+      <w:proofErr w:type="spellStart"/>
+      <w:r>
+        <w:t>aq</w:t>
+      </w:r>
+      <w:proofErr w:type="spellEnd"/>
+      <w:r>
+        <w:t>)</w:t>
+      </w:r>
     </w:p>
     <w:p>
       <w:pPr>
@@ -1708,7 +1742,6 @@
         </w:rPr>
         <w:t xml:space="preserve"> </w:t>
       </w:r>
-      <w:proofErr w:type="gramStart"/>
       <w:r>
         <w:rPr>
           <w:spacing w:val="-2"/>
@@ -1727,7 +1760,6 @@
         </w:rPr>
         <w:t>-e</w:t>
       </w:r>
-      <w:proofErr w:type="gramEnd"/>
       <w:r>
         <w:rPr>
           <w:spacing w:val="37"/>
@@ -1862,14 +1894,12 @@
         </w:rPr>
         <w:t xml:space="preserve"> </w:t>
       </w:r>
-      <w:proofErr w:type="gramStart"/>
       <w:r>
         <w:rPr>
           <w:color w:val="0A5394"/>
         </w:rPr>
         <w:t>Stop</w:t>
       </w:r>
-      <w:proofErr w:type="gramEnd"/>
       <w:r>
         <w:rPr>
           <w:color w:val="0A5394"/>
@@ -2038,6 +2068,9 @@
       <w:pPr>
         <w:pStyle w:val="BodyText"/>
         <w:ind w:left="23"/>
+        <w:rPr>
+          <w:spacing w:val="-2"/>
+        </w:rPr>
       </w:pPr>
       <w:r>
         <w:t>docker</w:t>
@@ -2108,6 +2141,53 @@
     <w:p>
       <w:pPr>
         <w:pStyle w:val="BodyText"/>
+        <w:ind w:left="23"/>
+        <w:rPr>
+          <w:spacing w:val="-2"/>
+        </w:rPr>
+      </w:pPr>
+    </w:p>
+    <w:p>
+      <w:pPr>
+        <w:pStyle w:val="BodyText"/>
+        <w:ind w:left="23"/>
+        <w:rPr>
+          <w:b/>
+          <w:bCs/>
+          <w:color w:val="0A5394"/>
+          <w:spacing w:val="-2"/>
+        </w:rPr>
+      </w:pPr>
+      <w:r>
+        <w:rPr>
+          <w:b/>
+          <w:bCs/>
+          <w:color w:val="0A5394"/>
+          <w:spacing w:val="-2"/>
+        </w:rPr>
+        <w:t>To Inspect and get required information from containers</w:t>
+      </w:r>
+    </w:p>
+    <w:p>
+      <w:pPr>
+        <w:pStyle w:val="BodyText"/>
+        <w:ind w:left="23"/>
+      </w:pPr>
+      <w:r>
+        <w:t>Docker inspect &lt;container name&gt; | grep -</w:t>
+      </w:r>
+      <w:proofErr w:type="spellStart"/>
+      <w:r>
+        <w:t>i</w:t>
+      </w:r>
+      <w:proofErr w:type="spellEnd"/>
+      <w:r>
+        <w:t xml:space="preserve"> &lt;keyword to search&gt;</w:t>
+      </w:r>
+    </w:p>
+    <w:p>
+      <w:pPr>
+        <w:pStyle w:val="BodyText"/>
         <w:spacing w:before="87"/>
       </w:pPr>
     </w:p>
@@ -2232,7 +2312,6 @@
           <w:u w:val="none"/>
         </w:rPr>
       </w:pPr>
-      <w:proofErr w:type="gramStart"/>
       <w:r>
         <w:rPr>
           <w:u w:val="thick"/>
@@ -2254,7 +2333,6 @@
         </w:rPr>
         <w:t>:</w:t>
       </w:r>
-      <w:proofErr w:type="gramEnd"/>
     </w:p>
     <w:p>
       <w:pPr>
@@ -2586,7 +2664,6 @@
         </w:rPr>
         <w:t xml:space="preserve"> </w:t>
       </w:r>
-      <w:proofErr w:type="gramStart"/>
       <w:r>
         <w:rPr>
           <w:u w:val="thick"/>
@@ -2607,7 +2684,6 @@
         </w:rPr>
         <w:t>:</w:t>
       </w:r>
-      <w:proofErr w:type="gramEnd"/>
     </w:p>
     <w:p>
       <w:pPr>
@@ -2849,7 +2925,7 @@
       <w:pPr>
         <w:pStyle w:val="BodyText"/>
         <w:sectPr>
-          <w:headerReference w:type="default" r:id="rId7"/>
+          <w:headerReference w:type="default" r:id="rId8"/>
           <w:pgSz w:w="11920" w:h="16840"/>
           <w:pgMar w:top="2100" w:right="1700" w:bottom="280" w:left="1417" w:header="180" w:footer="0" w:gutter="0"/>
           <w:cols w:space="720"/>
@@ -3220,7 +3296,6 @@
           <w:u w:val="none"/>
         </w:rPr>
       </w:pPr>
-      <w:proofErr w:type="gramStart"/>
       <w:r>
         <w:rPr>
           <w:spacing w:val="-2"/>
@@ -3242,7 +3317,6 @@
         </w:rPr>
         <w:t>:</w:t>
       </w:r>
-      <w:proofErr w:type="gramEnd"/>
     </w:p>
     <w:p>
       <w:pPr>
@@ -3257,14 +3331,12 @@
       <w:pPr>
         <w:pStyle w:val="Heading2"/>
       </w:pPr>
-      <w:proofErr w:type="gramStart"/>
       <w:r>
         <w:rPr>
           <w:color w:val="0A5394"/>
         </w:rPr>
         <w:t>List</w:t>
       </w:r>
-      <w:proofErr w:type="gramEnd"/>
       <w:r>
         <w:rPr>
           <w:color w:val="0A5394"/>
@@ -3347,14 +3419,12 @@
         </w:rPr>
         <w:t xml:space="preserve"> </w:t>
       </w:r>
-      <w:proofErr w:type="gramStart"/>
       <w:r>
         <w:rPr>
           <w:color w:val="0A5394"/>
         </w:rPr>
         <w:t>new</w:t>
       </w:r>
-      <w:proofErr w:type="gramEnd"/>
       <w:r>
         <w:rPr>
           <w:color w:val="0A5394"/>
@@ -3809,7 +3879,6 @@
         <w:t>type=</w:t>
       </w:r>
       <w:proofErr w:type="spellStart"/>
-      <w:proofErr w:type="gramStart"/>
       <w:r>
         <w:rPr>
           <w:spacing w:val="-6"/>
@@ -3817,7 +3886,6 @@
         <w:t>volume,src</w:t>
       </w:r>
       <w:proofErr w:type="spellEnd"/>
-      <w:proofErr w:type="gramEnd"/>
       <w:r>
         <w:rPr>
           <w:spacing w:val="-6"/>
@@ -3832,7 +3900,6 @@
         <w:t>volume_name</w:t>
       </w:r>
       <w:proofErr w:type="spellEnd"/>
-      <w:proofErr w:type="gramStart"/>
       <w:r>
         <w:rPr>
           <w:spacing w:val="-6"/>
@@ -3847,7 +3914,6 @@
         <w:t>dest</w:t>
       </w:r>
       <w:proofErr w:type="spellEnd"/>
-      <w:proofErr w:type="gramEnd"/>
       <w:r>
         <w:rPr>
           <w:spacing w:val="-6"/>
@@ -4259,7 +4325,6 @@
         <w:t>type=</w:t>
       </w:r>
       <w:proofErr w:type="spellStart"/>
-      <w:proofErr w:type="gramStart"/>
       <w:r>
         <w:rPr>
           <w:spacing w:val="-6"/>
@@ -4267,7 +4332,6 @@
         <w:t>bind,src</w:t>
       </w:r>
       <w:proofErr w:type="spellEnd"/>
-      <w:proofErr w:type="gramEnd"/>
       <w:r>
         <w:rPr>
           <w:spacing w:val="-6"/>
@@ -4282,7 +4346,6 @@
         <w:t>host_path</w:t>
       </w:r>
       <w:proofErr w:type="spellEnd"/>
-      <w:proofErr w:type="gramStart"/>
       <w:r>
         <w:rPr>
           <w:spacing w:val="-6"/>
@@ -4297,7 +4360,6 @@
         <w:t>dest</w:t>
       </w:r>
       <w:proofErr w:type="spellEnd"/>
-      <w:proofErr w:type="gramEnd"/>
       <w:r>
         <w:rPr>
           <w:spacing w:val="-6"/>
@@ -4400,7 +4462,6 @@
         </w:rPr>
         <w:t xml:space="preserve"> </w:t>
       </w:r>
-      <w:proofErr w:type="gramStart"/>
       <w:r>
         <w:t>prune</w:t>
       </w:r>
@@ -4414,14 +4475,7 @@
         <w:rPr>
           <w:color w:val="37751C"/>
         </w:rPr>
-        <w:t>//</w:t>
-      </w:r>
-      <w:proofErr w:type="gramEnd"/>
-      <w:r>
-        <w:rPr>
-          <w:color w:val="37751C"/>
-        </w:rPr>
-        <w:t>for</w:t>
+        <w:t>//for</w:t>
       </w:r>
       <w:r>
         <w:rPr>
@@ -4481,7 +4535,6 @@
           <w:u w:val="none"/>
         </w:rPr>
       </w:pPr>
-      <w:proofErr w:type="gramStart"/>
       <w:r>
         <w:rPr>
           <w:u w:val="thick"/>
@@ -4502,7 +4555,6 @@
         </w:rPr>
         <w:t>:</w:t>
       </w:r>
-      <w:proofErr w:type="gramEnd"/>
     </w:p>
     <w:p>
       <w:pPr>
@@ -4830,6 +4882,9 @@
       <w:pPr>
         <w:pStyle w:val="BodyText"/>
         <w:ind w:left="23"/>
+        <w:rPr>
+          <w:spacing w:val="-2"/>
+        </w:rPr>
       </w:pPr>
       <w:r>
         <w:t>docker</w:t>
@@ -4855,6 +4910,2185 @@
         </w:rPr>
         <w:t>prune</w:t>
       </w:r>
+    </w:p>
+    <w:p>
+      <w:pPr>
+        <w:pStyle w:val="BodyText"/>
+        <w:ind w:left="23"/>
+        <w:rPr>
+          <w:spacing w:val="-2"/>
+        </w:rPr>
+      </w:pPr>
+    </w:p>
+    <w:p>
+      <w:pPr>
+        <w:pStyle w:val="BodyText"/>
+        <w:ind w:left="23"/>
+        <w:rPr>
+          <w:spacing w:val="-2"/>
+        </w:rPr>
+      </w:pPr>
+    </w:p>
+    <w:p>
+      <w:pPr>
+        <w:pStyle w:val="BodyText"/>
+        <w:ind w:left="23"/>
+        <w:rPr>
+          <w:spacing w:val="-2"/>
+        </w:rPr>
+      </w:pPr>
+    </w:p>
+    <w:p>
+      <w:pPr>
+        <w:pStyle w:val="BodyText"/>
+        <w:ind w:left="23"/>
+        <w:rPr>
+          <w:spacing w:val="-2"/>
+        </w:rPr>
+      </w:pPr>
+    </w:p>
+    <w:p>
+      <w:pPr>
+        <w:pStyle w:val="BodyText"/>
+        <w:ind w:left="23"/>
+        <w:rPr>
+          <w:spacing w:val="-2"/>
+        </w:rPr>
+      </w:pPr>
+    </w:p>
+    <w:p>
+      <w:pPr>
+        <w:pStyle w:val="BodyText"/>
+        <w:ind w:left="23"/>
+        <w:rPr>
+          <w:spacing w:val="-2"/>
+        </w:rPr>
+      </w:pPr>
+    </w:p>
+    <w:p>
+      <w:pPr>
+        <w:pStyle w:val="BodyText"/>
+        <w:ind w:left="23"/>
+        <w:rPr>
+          <w:spacing w:val="-2"/>
+        </w:rPr>
+      </w:pPr>
+    </w:p>
+    <w:p>
+      <w:pPr>
+        <w:pStyle w:val="BodyText"/>
+        <w:ind w:left="23"/>
+        <w:rPr>
+          <w:spacing w:val="-2"/>
+        </w:rPr>
+      </w:pPr>
+    </w:p>
+    <w:p>
+      <w:pPr>
+        <w:pStyle w:val="BodyText"/>
+        <w:ind w:left="23"/>
+        <w:rPr>
+          <w:spacing w:val="-2"/>
+        </w:rPr>
+      </w:pPr>
+    </w:p>
+    <w:p>
+      <w:pPr>
+        <w:pStyle w:val="BodyText"/>
+        <w:ind w:left="23"/>
+        <w:rPr>
+          <w:spacing w:val="-2"/>
+        </w:rPr>
+      </w:pPr>
+    </w:p>
+    <w:p>
+      <w:pPr>
+        <w:pStyle w:val="BodyText"/>
+        <w:ind w:left="23"/>
+        <w:rPr>
+          <w:spacing w:val="-2"/>
+        </w:rPr>
+      </w:pPr>
+    </w:p>
+    <w:p>
+      <w:pPr>
+        <w:pStyle w:val="BodyText"/>
+        <w:ind w:left="23"/>
+        <w:rPr>
+          <w:spacing w:val="-2"/>
+        </w:rPr>
+      </w:pPr>
+    </w:p>
+    <w:p>
+      <w:pPr>
+        <w:pStyle w:val="BodyText"/>
+        <w:ind w:left="23"/>
+        <w:rPr>
+          <w:spacing w:val="-2"/>
+        </w:rPr>
+      </w:pPr>
+    </w:p>
+    <w:p>
+      <w:pPr>
+        <w:pStyle w:val="BodyText"/>
+        <w:ind w:left="23"/>
+        <w:rPr>
+          <w:spacing w:val="-2"/>
+        </w:rPr>
+      </w:pPr>
+    </w:p>
+    <w:p>
+      <w:pPr>
+        <w:pStyle w:val="BodyText"/>
+        <w:ind w:left="23"/>
+        <w:rPr>
+          <w:spacing w:val="-2"/>
+        </w:rPr>
+      </w:pPr>
+    </w:p>
+    <w:p>
+      <w:pPr>
+        <w:pStyle w:val="BodyText"/>
+        <w:ind w:left="23"/>
+        <w:rPr>
+          <w:spacing w:val="-2"/>
+        </w:rPr>
+      </w:pPr>
+    </w:p>
+    <w:p>
+      <w:pPr>
+        <w:pStyle w:val="BodyText"/>
+        <w:ind w:left="23"/>
+        <w:rPr>
+          <w:spacing w:val="-2"/>
+        </w:rPr>
+      </w:pPr>
+    </w:p>
+    <w:p>
+      <w:pPr>
+        <w:pStyle w:val="BodyText"/>
+        <w:ind w:left="23"/>
+        <w:rPr>
+          <w:spacing w:val="-2"/>
+        </w:rPr>
+      </w:pPr>
+    </w:p>
+    <w:p>
+      <w:pPr>
+        <w:pStyle w:val="BodyText"/>
+        <w:ind w:left="23"/>
+        <w:rPr>
+          <w:spacing w:val="-2"/>
+        </w:rPr>
+      </w:pPr>
+    </w:p>
+    <w:p>
+      <w:pPr>
+        <w:pStyle w:val="BodyText"/>
+        <w:ind w:left="23"/>
+        <w:rPr>
+          <w:spacing w:val="-2"/>
+        </w:rPr>
+      </w:pPr>
+    </w:p>
+    <w:p>
+      <w:pPr>
+        <w:pStyle w:val="BodyText"/>
+        <w:ind w:left="23"/>
+        <w:rPr>
+          <w:spacing w:val="-2"/>
+        </w:rPr>
+      </w:pPr>
+    </w:p>
+    <w:p>
+      <w:pPr>
+        <w:pStyle w:val="BodyText"/>
+        <w:ind w:left="23"/>
+        <w:rPr>
+          <w:spacing w:val="-2"/>
+        </w:rPr>
+      </w:pPr>
+    </w:p>
+    <w:p>
+      <w:pPr>
+        <w:pStyle w:val="BodyText"/>
+        <w:ind w:left="23"/>
+        <w:rPr>
+          <w:spacing w:val="-2"/>
+        </w:rPr>
+      </w:pPr>
+    </w:p>
+    <w:p>
+      <w:pPr>
+        <w:pStyle w:val="BodyText"/>
+        <w:ind w:left="23"/>
+        <w:rPr>
+          <w:spacing w:val="-2"/>
+        </w:rPr>
+      </w:pPr>
+    </w:p>
+    <w:p>
+      <w:pPr>
+        <w:pStyle w:val="BodyText"/>
+        <w:ind w:left="23"/>
+        <w:rPr>
+          <w:spacing w:val="-2"/>
+        </w:rPr>
+      </w:pPr>
+    </w:p>
+    <w:p>
+      <w:pPr>
+        <w:pStyle w:val="BodyText"/>
+        <w:ind w:left="23"/>
+        <w:rPr>
+          <w:spacing w:val="-2"/>
+        </w:rPr>
+      </w:pPr>
+    </w:p>
+    <w:p>
+      <w:pPr>
+        <w:pStyle w:val="BodyText"/>
+        <w:ind w:left="23"/>
+        <w:rPr>
+          <w:spacing w:val="-2"/>
+        </w:rPr>
+      </w:pPr>
+    </w:p>
+    <w:p>
+      <w:pPr>
+        <w:pStyle w:val="BodyText"/>
+        <w:ind w:left="23"/>
+        <w:rPr>
+          <w:spacing w:val="-2"/>
+        </w:rPr>
+      </w:pPr>
+    </w:p>
+    <w:p>
+      <w:pPr>
+        <w:pStyle w:val="BodyText"/>
+        <w:ind w:left="743"/>
+        <w:rPr>
+          <w:b/>
+          <w:color w:val="000000" w:themeColor="text1"/>
+          <w:sz w:val="40"/>
+          <w:szCs w:val="40"/>
+          <w:u w:val="single"/>
+          <w14:shadow w14:blurRad="38100" w14:dist="22860" w14:dir="5400000" w14:sx="100000" w14:sy="100000" w14:kx="0" w14:ky="0" w14:algn="tl">
+            <w14:srgbClr w14:val="000000">
+              <w14:alpha w14:val="70000"/>
+            </w14:srgbClr>
+          </w14:shadow>
+          <w14:textOutline w14:w="10160" w14:cap="flat" w14:cmpd="sng" w14:algn="ctr">
+            <w14:solidFill>
+              <w14:schemeClr w14:val="accent5"/>
+            </w14:solidFill>
+            <w14:prstDash w14:val="solid"/>
+            <w14:round/>
+          </w14:textOutline>
+        </w:rPr>
+      </w:pPr>
+      <w:r>
+        <w:rPr>
+          <w:b/>
+          <w:color w:val="000000" w:themeColor="text1"/>
+          <w:sz w:val="40"/>
+          <w:szCs w:val="40"/>
+          <w:u w:val="single"/>
+          <w14:shadow w14:blurRad="38100" w14:dist="22860" w14:dir="5400000" w14:sx="100000" w14:sy="100000" w14:kx="0" w14:ky="0" w14:algn="tl">
+            <w14:srgbClr w14:val="000000">
+              <w14:alpha w14:val="70000"/>
+            </w14:srgbClr>
+          </w14:shadow>
+          <w14:textOutline w14:w="10160" w14:cap="flat" w14:cmpd="sng" w14:algn="ctr">
+            <w14:solidFill>
+              <w14:schemeClr w14:val="accent5"/>
+            </w14:solidFill>
+            <w14:prstDash w14:val="solid"/>
+            <w14:round/>
+          </w14:textOutline>
+        </w:rPr>
+        <w:lastRenderedPageBreak/>
+        <w:t>Use Cases</w:t>
+      </w:r>
+    </w:p>
+    <w:p>
+      <w:pPr>
+        <w:pStyle w:val="BodyText"/>
+        <w:ind w:left="743"/>
+        <w:rPr>
+          <w:b/>
+          <w:color w:val="000000" w:themeColor="text1"/>
+          <w14:shadow w14:blurRad="38100" w14:dist="22860" w14:dir="5400000" w14:sx="100000" w14:sy="100000" w14:kx="0" w14:ky="0" w14:algn="tl">
+            <w14:srgbClr w14:val="000000">
+              <w14:alpha w14:val="70000"/>
+            </w14:srgbClr>
+          </w14:shadow>
+          <w14:textOutline w14:w="10160" w14:cap="flat" w14:cmpd="sng" w14:algn="ctr">
+            <w14:solidFill>
+              <w14:schemeClr w14:val="accent5"/>
+            </w14:solidFill>
+            <w14:prstDash w14:val="solid"/>
+            <w14:round/>
+          </w14:textOutline>
+        </w:rPr>
+      </w:pPr>
+    </w:p>
+    <w:p>
+      <w:pPr>
+        <w:pStyle w:val="BodyText"/>
+        <w:numPr>
+          <w:ilvl w:val="0"/>
+          <w:numId w:val="2"/>
+        </w:numPr>
+        <w:rPr>
+          <w:b/>
+          <w:color w:val="8064A2" w:themeColor="accent4"/>
+          <w14:textOutline w14:w="0" w14:cap="flat" w14:cmpd="sng" w14:algn="ctr">
+            <w14:noFill/>
+            <w14:prstDash w14:val="solid"/>
+            <w14:round/>
+          </w14:textOutline>
+          <w14:props3d w14:extrusionH="57150" w14:contourW="0" w14:prstMaterial="softEdge">
+            <w14:bevelT w14:w="25400" w14:h="38100" w14:prst="circle"/>
+          </w14:props3d>
+        </w:rPr>
+      </w:pPr>
+      <w:r>
+        <w:rPr>
+          <w:b/>
+          <w:bCs/>
+          <w:color w:val="8064A2" w:themeColor="accent4"/>
+          <w14:textOutline w14:w="0" w14:cap="flat" w14:cmpd="sng" w14:algn="ctr">
+            <w14:noFill/>
+            <w14:prstDash w14:val="solid"/>
+            <w14:round/>
+          </w14:textOutline>
+          <w14:props3d w14:extrusionH="57150" w14:contourW="0" w14:prstMaterial="softEdge">
+            <w14:bevelT w14:w="25400" w14:h="38100" w14:prst="circle"/>
+          </w14:props3d>
+        </w:rPr>
+        <w:t>Want the container to get deleted once stopped?</w:t>
+      </w:r>
+    </w:p>
+    <w:p>
+      <w:pPr>
+        <w:pStyle w:val="BodyText"/>
+        <w:ind w:left="720"/>
+        <w:rPr>
+          <w:bCs/>
+          <w:color w:val="000000" w:themeColor="text1"/>
+          <w14:shadow w14:blurRad="38100" w14:dist="19050" w14:dir="2700000" w14:sx="100000" w14:sy="100000" w14:kx="0" w14:ky="0" w14:algn="tl">
+            <w14:schemeClr w14:val="dk1">
+              <w14:alpha w14:val="60000"/>
+            </w14:schemeClr>
+          </w14:shadow>
+          <w14:textOutline w14:w="0" w14:cap="flat" w14:cmpd="sng" w14:algn="ctr">
+            <w14:noFill/>
+            <w14:prstDash w14:val="solid"/>
+            <w14:round/>
+          </w14:textOutline>
+        </w:rPr>
+      </w:pPr>
+      <w:r>
+        <w:rPr>
+          <w:bCs/>
+          <w:color w:val="000000" w:themeColor="text1"/>
+          <w14:shadow w14:blurRad="38100" w14:dist="19050" w14:dir="2700000" w14:sx="100000" w14:sy="100000" w14:kx="0" w14:ky="0" w14:algn="tl">
+            <w14:schemeClr w14:val="dk1">
+              <w14:alpha w14:val="60000"/>
+            </w14:schemeClr>
+          </w14:shadow>
+          <w14:textOutline w14:w="0" w14:cap="flat" w14:cmpd="sng" w14:algn="ctr">
+            <w14:noFill/>
+            <w14:prstDash w14:val="solid"/>
+            <w14:round/>
+          </w14:textOutline>
+        </w:rPr>
+        <w:t>docker run –rm -d –name &lt;container name</w:t>
+      </w:r>
+      <w:r>
+        <w:rPr>
+          <w:bCs/>
+          <w:color w:val="000000" w:themeColor="text1"/>
+          <w14:shadow w14:blurRad="38100" w14:dist="19050" w14:dir="2700000" w14:sx="100000" w14:sy="100000" w14:kx="0" w14:ky="0" w14:algn="tl">
+            <w14:schemeClr w14:val="dk1">
+              <w14:alpha w14:val="60000"/>
+            </w14:schemeClr>
+          </w14:shadow>
+          <w14:textOutline w14:w="0" w14:cap="flat" w14:cmpd="sng" w14:algn="ctr">
+            <w14:noFill/>
+            <w14:prstDash w14:val="solid"/>
+            <w14:round/>
+          </w14:textOutline>
+        </w:rPr>
+        <w:t>&gt; &lt;</w:t>
+      </w:r>
+      <w:r>
+        <w:rPr>
+          <w:bCs/>
+          <w:color w:val="000000" w:themeColor="text1"/>
+          <w14:shadow w14:blurRad="38100" w14:dist="19050" w14:dir="2700000" w14:sx="100000" w14:sy="100000" w14:kx="0" w14:ky="0" w14:algn="tl">
+            <w14:schemeClr w14:val="dk1">
+              <w14:alpha w14:val="60000"/>
+            </w14:schemeClr>
+          </w14:shadow>
+          <w14:textOutline w14:w="0" w14:cap="flat" w14:cmpd="sng" w14:algn="ctr">
+            <w14:noFill/>
+            <w14:prstDash w14:val="solid"/>
+            <w14:round/>
+          </w14:textOutline>
+        </w:rPr>
+        <w:t>image name: Tag&gt;</w:t>
+      </w:r>
+    </w:p>
+    <w:p>
+      <w:pPr>
+        <w:pStyle w:val="BodyText"/>
+        <w:ind w:left="720"/>
+        <w:rPr>
+          <w:bCs/>
+          <w:color w:val="000000" w:themeColor="text1"/>
+          <w14:shadow w14:blurRad="38100" w14:dist="19050" w14:dir="2700000" w14:sx="100000" w14:sy="100000" w14:kx="0" w14:ky="0" w14:algn="tl">
+            <w14:schemeClr w14:val="dk1">
+              <w14:alpha w14:val="60000"/>
+            </w14:schemeClr>
+          </w14:shadow>
+          <w14:textOutline w14:w="0" w14:cap="flat" w14:cmpd="sng" w14:algn="ctr">
+            <w14:noFill/>
+            <w14:prstDash w14:val="solid"/>
+            <w14:round/>
+          </w14:textOutline>
+        </w:rPr>
+      </w:pPr>
+    </w:p>
+    <w:p>
+      <w:pPr>
+        <w:pStyle w:val="BodyText"/>
+        <w:numPr>
+          <w:ilvl w:val="0"/>
+          <w:numId w:val="2"/>
+        </w:numPr>
+        <w:rPr>
+          <w:b/>
+          <w:color w:val="8064A2" w:themeColor="accent4"/>
+          <w14:textOutline w14:w="0" w14:cap="flat" w14:cmpd="sng" w14:algn="ctr">
+            <w14:noFill/>
+            <w14:prstDash w14:val="solid"/>
+            <w14:round/>
+          </w14:textOutline>
+          <w14:props3d w14:extrusionH="57150" w14:contourW="0" w14:prstMaterial="softEdge">
+            <w14:bevelT w14:w="25400" w14:h="38100" w14:prst="circle"/>
+          </w14:props3d>
+        </w:rPr>
+      </w:pPr>
+      <w:r>
+        <w:rPr>
+          <w:b/>
+          <w:color w:val="8064A2" w:themeColor="accent4"/>
+          <w14:textOutline w14:w="0" w14:cap="flat" w14:cmpd="sng" w14:algn="ctr">
+            <w14:noFill/>
+            <w14:prstDash w14:val="solid"/>
+            <w14:round/>
+          </w14:textOutline>
+          <w14:props3d w14:extrusionH="57150" w14:contourW="0" w14:prstMaterial="softEdge">
+            <w14:bevelT w14:w="25400" w14:h="38100" w14:prst="circle"/>
+          </w14:props3d>
+        </w:rPr>
+        <w:t>Want to take logs of container?</w:t>
+      </w:r>
+      <w:r>
+        <w:rPr>
+          <w:b/>
+          <w:color w:val="8064A2" w:themeColor="accent4"/>
+          <w14:textOutline w14:w="0" w14:cap="flat" w14:cmpd="sng" w14:algn="ctr">
+            <w14:noFill/>
+            <w14:prstDash w14:val="solid"/>
+            <w14:round/>
+          </w14:textOutline>
+          <w14:props3d w14:extrusionH="57150" w14:contourW="0" w14:prstMaterial="softEdge">
+            <w14:bevelT w14:w="25400" w14:h="38100" w14:prst="circle"/>
+          </w14:props3d>
+        </w:rPr>
+        <w:t xml:space="preserve"> In a standard </w:t>
+      </w:r>
+      <w:r>
+        <w:rPr>
+          <w:b/>
+          <w:color w:val="8064A2" w:themeColor="accent4"/>
+          <w14:textOutline w14:w="0" w14:cap="flat" w14:cmpd="sng" w14:algn="ctr">
+            <w14:noFill/>
+            <w14:prstDash w14:val="solid"/>
+            <w14:round/>
+          </w14:textOutline>
+          <w14:props3d w14:extrusionH="57150" w14:contourW="0" w14:prstMaterial="softEdge">
+            <w14:bevelT w14:w="25400" w14:h="38100" w14:prst="circle"/>
+          </w14:props3d>
+        </w:rPr>
+        <w:t>format</w:t>
+      </w:r>
+      <w:r>
+        <w:rPr>
+          <w:b/>
+          <w:color w:val="8064A2" w:themeColor="accent4"/>
+          <w14:textOutline w14:w="0" w14:cap="flat" w14:cmpd="sng" w14:algn="ctr">
+            <w14:noFill/>
+            <w14:prstDash w14:val="solid"/>
+            <w14:round/>
+          </w14:textOutline>
+          <w14:props3d w14:extrusionH="57150" w14:contourW="0" w14:prstMaterial="softEdge">
+            <w14:bevelT w14:w="25400" w14:h="38100" w14:prst="circle"/>
+          </w14:props3d>
+        </w:rPr>
+        <w:t>?</w:t>
+      </w:r>
+    </w:p>
+    <w:p>
+      <w:pPr>
+        <w:pStyle w:val="BodyText"/>
+        <w:ind w:left="720"/>
+        <w:rPr>
+          <w:color w:val="000000" w:themeColor="text1"/>
+          <w14:shadow w14:blurRad="38100" w14:dist="19050" w14:dir="2700000" w14:sx="100000" w14:sy="100000" w14:kx="0" w14:ky="0" w14:algn="tl">
+            <w14:schemeClr w14:val="dk1">
+              <w14:alpha w14:val="60000"/>
+            </w14:schemeClr>
+          </w14:shadow>
+          <w14:textOutline w14:w="0" w14:cap="flat" w14:cmpd="sng" w14:algn="ctr">
+            <w14:noFill/>
+            <w14:prstDash w14:val="solid"/>
+            <w14:round/>
+          </w14:textOutline>
+        </w:rPr>
+      </w:pPr>
+    </w:p>
+    <w:p>
+      <w:pPr>
+        <w:pStyle w:val="Heading4"/>
+        <w:rPr>
+          <w:rFonts w:ascii="Roboto" w:eastAsia="Roboto" w:hAnsi="Roboto" w:cs="Roboto"/>
+          <w:b/>
+          <w:bCs/>
+          <w:i w:val="0"/>
+          <w:iCs w:val="0"/>
+          <w:color w:val="000000" w:themeColor="text1"/>
+          <w:sz w:val="24"/>
+          <w:szCs w:val="24"/>
+          <w14:shadow w14:blurRad="38100" w14:dist="19050" w14:dir="2700000" w14:sx="100000" w14:sy="100000" w14:kx="0" w14:ky="0" w14:algn="tl">
+            <w14:schemeClr w14:val="dk1">
+              <w14:alpha w14:val="60000"/>
+            </w14:schemeClr>
+          </w14:shadow>
+          <w14:textOutline w14:w="0" w14:cap="flat" w14:cmpd="sng" w14:algn="ctr">
+            <w14:noFill/>
+            <w14:prstDash w14:val="solid"/>
+            <w14:round/>
+          </w14:textOutline>
+        </w:rPr>
+      </w:pPr>
+      <w:r>
+        <w:rPr>
+          <w:rFonts w:ascii="Roboto" w:eastAsia="Roboto" w:hAnsi="Roboto" w:cs="Roboto"/>
+          <w:b/>
+          <w:bCs/>
+          <w:i w:val="0"/>
+          <w:iCs w:val="0"/>
+          <w:color w:val="000000" w:themeColor="text1"/>
+          <w:sz w:val="24"/>
+          <w:szCs w:val="24"/>
+          <w14:shadow w14:blurRad="38100" w14:dist="19050" w14:dir="2700000" w14:sx="100000" w14:sy="100000" w14:kx="0" w14:ky="0" w14:algn="tl">
+            <w14:schemeClr w14:val="dk1">
+              <w14:alpha w14:val="60000"/>
+            </w14:schemeClr>
+          </w14:shadow>
+          <w14:textOutline w14:w="0" w14:cap="flat" w14:cmpd="sng" w14:algn="ctr">
+            <w14:noFill/>
+            <w14:prstDash w14:val="solid"/>
+            <w14:round/>
+          </w14:textOutline>
+        </w:rPr>
+        <w:t>1. Install Required Tools</w:t>
+      </w:r>
+    </w:p>
+    <w:p>
+      <w:pPr>
+        <w:pStyle w:val="HTMLPreformatted"/>
+        <w:rPr>
+          <w:rFonts w:ascii="Roboto" w:eastAsia="Roboto" w:hAnsi="Roboto" w:cs="Roboto"/>
+          <w:color w:val="000000" w:themeColor="text1"/>
+          <w:sz w:val="24"/>
+          <w:szCs w:val="24"/>
+          <w:lang w:val="en-US" w:eastAsia="en-US"/>
+          <w14:shadow w14:blurRad="38100" w14:dist="19050" w14:dir="2700000" w14:sx="100000" w14:sy="100000" w14:kx="0" w14:ky="0" w14:algn="tl">
+            <w14:schemeClr w14:val="dk1">
+              <w14:alpha w14:val="60000"/>
+            </w14:schemeClr>
+          </w14:shadow>
+          <w14:textOutline w14:w="0" w14:cap="flat" w14:cmpd="sng" w14:algn="ctr">
+            <w14:noFill/>
+            <w14:prstDash w14:val="solid"/>
+            <w14:round/>
+          </w14:textOutline>
+        </w:rPr>
+      </w:pPr>
+    </w:p>
+    <w:p>
+      <w:pPr>
+        <w:pStyle w:val="HTMLPreformatted"/>
+        <w:rPr>
+          <w:rFonts w:ascii="Roboto" w:eastAsia="Roboto" w:hAnsi="Roboto" w:cs="Roboto"/>
+          <w:color w:val="000000" w:themeColor="text1"/>
+          <w:sz w:val="24"/>
+          <w:szCs w:val="24"/>
+          <w:lang w:val="en-US" w:eastAsia="en-US"/>
+          <w14:shadow w14:blurRad="38100" w14:dist="19050" w14:dir="2700000" w14:sx="100000" w14:sy="100000" w14:kx="0" w14:ky="0" w14:algn="tl">
+            <w14:schemeClr w14:val="dk1">
+              <w14:alpha w14:val="60000"/>
+            </w14:schemeClr>
+          </w14:shadow>
+          <w14:textOutline w14:w="0" w14:cap="flat" w14:cmpd="sng" w14:algn="ctr">
+            <w14:noFill/>
+            <w14:prstDash w14:val="solid"/>
+            <w14:round/>
+          </w14:textOutline>
+        </w:rPr>
+      </w:pPr>
+      <w:proofErr w:type="spellStart"/>
+      <w:r>
+        <w:rPr>
+          <w:rFonts w:ascii="Roboto" w:eastAsia="Roboto" w:hAnsi="Roboto" w:cs="Roboto"/>
+          <w:color w:val="000000" w:themeColor="text1"/>
+          <w:sz w:val="24"/>
+          <w:szCs w:val="24"/>
+          <w:lang w:val="en-US" w:eastAsia="en-US"/>
+          <w14:shadow w14:blurRad="38100" w14:dist="19050" w14:dir="2700000" w14:sx="100000" w14:sy="100000" w14:kx="0" w14:ky="0" w14:algn="tl">
+            <w14:schemeClr w14:val="dk1">
+              <w14:alpha w14:val="60000"/>
+            </w14:schemeClr>
+          </w14:shadow>
+          <w14:textOutline w14:w="0" w14:cap="flat" w14:cmpd="sng" w14:algn="ctr">
+            <w14:noFill/>
+            <w14:prstDash w14:val="solid"/>
+            <w14:round/>
+          </w14:textOutline>
+        </w:rPr>
+        <w:t>sudo</w:t>
+      </w:r>
+      <w:proofErr w:type="spellEnd"/>
+      <w:r>
+        <w:rPr>
+          <w:rFonts w:ascii="Roboto" w:eastAsia="Roboto" w:hAnsi="Roboto" w:cs="Roboto"/>
+          <w:color w:val="000000" w:themeColor="text1"/>
+          <w:sz w:val="24"/>
+          <w:szCs w:val="24"/>
+          <w:lang w:val="en-US" w:eastAsia="en-US"/>
+          <w14:shadow w14:blurRad="38100" w14:dist="19050" w14:dir="2700000" w14:sx="100000" w14:sy="100000" w14:kx="0" w14:ky="0" w14:algn="tl">
+            <w14:schemeClr w14:val="dk1">
+              <w14:alpha w14:val="60000"/>
+            </w14:schemeClr>
+          </w14:shadow>
+          <w14:textOutline w14:w="0" w14:cap="flat" w14:cmpd="sng" w14:algn="ctr">
+            <w14:noFill/>
+            <w14:prstDash w14:val="solid"/>
+            <w14:round/>
+          </w14:textOutline>
+        </w:rPr>
+        <w:t xml:space="preserve"> apt update &amp;&amp; </w:t>
+      </w:r>
+      <w:proofErr w:type="spellStart"/>
+      <w:r>
+        <w:rPr>
+          <w:rFonts w:ascii="Roboto" w:eastAsia="Roboto" w:hAnsi="Roboto" w:cs="Roboto"/>
+          <w:color w:val="000000" w:themeColor="text1"/>
+          <w:sz w:val="24"/>
+          <w:szCs w:val="24"/>
+          <w:lang w:val="en-US" w:eastAsia="en-US"/>
+          <w14:shadow w14:blurRad="38100" w14:dist="19050" w14:dir="2700000" w14:sx="100000" w14:sy="100000" w14:kx="0" w14:ky="0" w14:algn="tl">
+            <w14:schemeClr w14:val="dk1">
+              <w14:alpha w14:val="60000"/>
+            </w14:schemeClr>
+          </w14:shadow>
+          <w14:textOutline w14:w="0" w14:cap="flat" w14:cmpd="sng" w14:algn="ctr">
+            <w14:noFill/>
+            <w14:prstDash w14:val="solid"/>
+            <w14:round/>
+          </w14:textOutline>
+        </w:rPr>
+        <w:t>sudo</w:t>
+      </w:r>
+      <w:proofErr w:type="spellEnd"/>
+      <w:r>
+        <w:rPr>
+          <w:rFonts w:ascii="Roboto" w:eastAsia="Roboto" w:hAnsi="Roboto" w:cs="Roboto"/>
+          <w:color w:val="000000" w:themeColor="text1"/>
+          <w:sz w:val="24"/>
+          <w:szCs w:val="24"/>
+          <w:lang w:val="en-US" w:eastAsia="en-US"/>
+          <w14:shadow w14:blurRad="38100" w14:dist="19050" w14:dir="2700000" w14:sx="100000" w14:sy="100000" w14:kx="0" w14:ky="0" w14:algn="tl">
+            <w14:schemeClr w14:val="dk1">
+              <w14:alpha w14:val="60000"/>
+            </w14:schemeClr>
+          </w14:shadow>
+          <w14:textOutline w14:w="0" w14:cap="flat" w14:cmpd="sng" w14:algn="ctr">
+            <w14:noFill/>
+            <w14:prstDash w14:val="solid"/>
+            <w14:round/>
+          </w14:textOutline>
+        </w:rPr>
+        <w:t xml:space="preserve"> apt install net-tools </w:t>
+      </w:r>
+      <w:proofErr w:type="spellStart"/>
+      <w:r>
+        <w:rPr>
+          <w:rFonts w:ascii="Roboto" w:eastAsia="Roboto" w:hAnsi="Roboto" w:cs="Roboto"/>
+          <w:color w:val="000000" w:themeColor="text1"/>
+          <w:sz w:val="24"/>
+          <w:szCs w:val="24"/>
+          <w:lang w:val="en-US" w:eastAsia="en-US"/>
+          <w14:shadow w14:blurRad="38100" w14:dist="19050" w14:dir="2700000" w14:sx="100000" w14:sy="100000" w14:kx="0" w14:ky="0" w14:algn="tl">
+            <w14:schemeClr w14:val="dk1">
+              <w14:alpha w14:val="60000"/>
+            </w14:schemeClr>
+          </w14:shadow>
+          <w14:textOutline w14:w="0" w14:cap="flat" w14:cmpd="sng" w14:algn="ctr">
+            <w14:noFill/>
+            <w14:prstDash w14:val="solid"/>
+            <w14:round/>
+          </w14:textOutline>
+        </w:rPr>
+        <w:t>jq</w:t>
+      </w:r>
+      <w:proofErr w:type="spellEnd"/>
+      <w:r>
+        <w:rPr>
+          <w:rFonts w:ascii="Roboto" w:eastAsia="Roboto" w:hAnsi="Roboto" w:cs="Roboto"/>
+          <w:color w:val="000000" w:themeColor="text1"/>
+          <w:sz w:val="24"/>
+          <w:szCs w:val="24"/>
+          <w:lang w:val="en-US" w:eastAsia="en-US"/>
+          <w14:shadow w14:blurRad="38100" w14:dist="19050" w14:dir="2700000" w14:sx="100000" w14:sy="100000" w14:kx="0" w14:ky="0" w14:algn="tl">
+            <w14:schemeClr w14:val="dk1">
+              <w14:alpha w14:val="60000"/>
+            </w14:schemeClr>
+          </w14:shadow>
+          <w14:textOutline w14:w="0" w14:cap="flat" w14:cmpd="sng" w14:algn="ctr">
+            <w14:noFill/>
+            <w14:prstDash w14:val="solid"/>
+            <w14:round/>
+          </w14:textOutline>
+        </w:rPr>
+        <w:t xml:space="preserve"> -y</w:t>
+      </w:r>
+    </w:p>
+    <w:p>
+      <w:pPr>
+        <w:pStyle w:val="NormalWeb"/>
+        <w:rPr>
+          <w:rFonts w:ascii="Roboto" w:eastAsia="Roboto" w:hAnsi="Roboto" w:cs="Roboto"/>
+          <w:color w:val="000000" w:themeColor="text1"/>
+          <w:lang w:val="en-US" w:eastAsia="en-US"/>
+          <w14:shadow w14:blurRad="38100" w14:dist="19050" w14:dir="2700000" w14:sx="100000" w14:sy="100000" w14:kx="0" w14:ky="0" w14:algn="tl">
+            <w14:schemeClr w14:val="dk1">
+              <w14:alpha w14:val="60000"/>
+            </w14:schemeClr>
+          </w14:shadow>
+          <w14:textOutline w14:w="0" w14:cap="flat" w14:cmpd="sng" w14:algn="ctr">
+            <w14:noFill/>
+            <w14:prstDash w14:val="solid"/>
+            <w14:round/>
+          </w14:textOutline>
+        </w:rPr>
+      </w:pPr>
+      <w:r>
+        <w:rPr>
+          <w:rFonts w:ascii="Roboto" w:eastAsia="Roboto" w:hAnsi="Roboto" w:cs="Roboto"/>
+          <w:color w:val="000000" w:themeColor="text1"/>
+          <w:lang w:val="en-US" w:eastAsia="en-US"/>
+          <w14:shadow w14:blurRad="38100" w14:dist="19050" w14:dir="2700000" w14:sx="100000" w14:sy="100000" w14:kx="0" w14:ky="0" w14:algn="tl">
+            <w14:schemeClr w14:val="dk1">
+              <w14:alpha w14:val="60000"/>
+            </w14:schemeClr>
+          </w14:shadow>
+          <w14:textOutline w14:w="0" w14:cap="flat" w14:cmpd="sng" w14:algn="ctr">
+            <w14:noFill/>
+            <w14:prstDash w14:val="solid"/>
+            <w14:round/>
+          </w14:textOutline>
+        </w:rPr>
+        <w:t xml:space="preserve">Note: </w:t>
+      </w:r>
+      <w:proofErr w:type="spellStart"/>
+      <w:r>
+        <w:rPr>
+          <w:rFonts w:ascii="Roboto" w:eastAsia="Roboto" w:hAnsi="Roboto" w:cs="Roboto"/>
+          <w:color w:val="000000" w:themeColor="text1"/>
+          <w:lang w:val="en-US" w:eastAsia="en-US"/>
+          <w14:shadow w14:blurRad="38100" w14:dist="19050" w14:dir="2700000" w14:sx="100000" w14:sy="100000" w14:kx="0" w14:ky="0" w14:algn="tl">
+            <w14:schemeClr w14:val="dk1">
+              <w14:alpha w14:val="60000"/>
+            </w14:schemeClr>
+          </w14:shadow>
+          <w14:textOutline w14:w="0" w14:cap="flat" w14:cmpd="sng" w14:algn="ctr">
+            <w14:noFill/>
+            <w14:prstDash w14:val="solid"/>
+            <w14:round/>
+          </w14:textOutline>
+        </w:rPr>
+        <w:t>jq</w:t>
+      </w:r>
+      <w:proofErr w:type="spellEnd"/>
+      <w:r>
+        <w:rPr>
+          <w:rFonts w:ascii="Roboto" w:eastAsia="Roboto" w:hAnsi="Roboto" w:cs="Roboto"/>
+          <w:color w:val="000000" w:themeColor="text1"/>
+          <w:lang w:val="en-US" w:eastAsia="en-US"/>
+          <w14:shadow w14:blurRad="38100" w14:dist="19050" w14:dir="2700000" w14:sx="100000" w14:sy="100000" w14:kx="0" w14:ky="0" w14:algn="tl">
+            <w14:schemeClr w14:val="dk1">
+              <w14:alpha w14:val="60000"/>
+            </w14:schemeClr>
+          </w14:shadow>
+          <w14:textOutline w14:w="0" w14:cap="flat" w14:cmpd="sng" w14:algn="ctr">
+            <w14:noFill/>
+            <w14:prstDash w14:val="solid"/>
+            <w14:round/>
+          </w14:textOutline>
+        </w:rPr>
+        <w:t xml:space="preserve"> is used to format JSON logs for better readability.</w:t>
+      </w:r>
+    </w:p>
+    <w:p>
+      <w:pPr>
+        <w:pStyle w:val="Heading4"/>
+        <w:rPr>
+          <w:rFonts w:ascii="Roboto" w:eastAsia="Roboto" w:hAnsi="Roboto" w:cs="Roboto"/>
+          <w:b/>
+          <w:bCs/>
+          <w:i w:val="0"/>
+          <w:iCs w:val="0"/>
+          <w:color w:val="000000" w:themeColor="text1"/>
+          <w:sz w:val="24"/>
+          <w:szCs w:val="24"/>
+          <w14:shadow w14:blurRad="38100" w14:dist="19050" w14:dir="2700000" w14:sx="100000" w14:sy="100000" w14:kx="0" w14:ky="0" w14:algn="tl">
+            <w14:schemeClr w14:val="dk1">
+              <w14:alpha w14:val="60000"/>
+            </w14:schemeClr>
+          </w14:shadow>
+          <w14:textOutline w14:w="0" w14:cap="flat" w14:cmpd="sng" w14:algn="ctr">
+            <w14:noFill/>
+            <w14:prstDash w14:val="solid"/>
+            <w14:round/>
+          </w14:textOutline>
+        </w:rPr>
+      </w:pPr>
+      <w:r>
+        <w:rPr>
+          <w:rFonts w:ascii="Roboto" w:eastAsia="Roboto" w:hAnsi="Roboto" w:cs="Roboto"/>
+          <w:b/>
+          <w:bCs/>
+          <w:i w:val="0"/>
+          <w:iCs w:val="0"/>
+          <w:color w:val="000000" w:themeColor="text1"/>
+          <w:sz w:val="24"/>
+          <w:szCs w:val="24"/>
+          <w14:shadow w14:blurRad="38100" w14:dist="19050" w14:dir="2700000" w14:sx="100000" w14:sy="100000" w14:kx="0" w14:ky="0" w14:algn="tl">
+            <w14:schemeClr w14:val="dk1">
+              <w14:alpha w14:val="60000"/>
+            </w14:schemeClr>
+          </w14:shadow>
+          <w14:textOutline w14:w="0" w14:cap="flat" w14:cmpd="sng" w14:algn="ctr">
+            <w14:noFill/>
+            <w14:prstDash w14:val="solid"/>
+            <w14:round/>
+          </w14:textOutline>
+        </w:rPr>
+        <w:t>2. Locate Docker Container Logs</w:t>
+      </w:r>
+    </w:p>
+    <w:p>
+      <w:pPr>
+        <w:pStyle w:val="HTMLPreformatted"/>
+        <w:rPr>
+          <w:rFonts w:ascii="Roboto" w:eastAsia="Roboto" w:hAnsi="Roboto" w:cs="Roboto"/>
+          <w:color w:val="000000" w:themeColor="text1"/>
+          <w:sz w:val="24"/>
+          <w:szCs w:val="24"/>
+          <w:lang w:val="en-US" w:eastAsia="en-US"/>
+          <w14:shadow w14:blurRad="38100" w14:dist="19050" w14:dir="2700000" w14:sx="100000" w14:sy="100000" w14:kx="0" w14:ky="0" w14:algn="tl">
+            <w14:schemeClr w14:val="dk1">
+              <w14:alpha w14:val="60000"/>
+            </w14:schemeClr>
+          </w14:shadow>
+          <w14:textOutline w14:w="0" w14:cap="flat" w14:cmpd="sng" w14:algn="ctr">
+            <w14:noFill/>
+            <w14:prstDash w14:val="solid"/>
+            <w14:round/>
+          </w14:textOutline>
+        </w:rPr>
+      </w:pPr>
+    </w:p>
+    <w:p>
+      <w:pPr>
+        <w:pStyle w:val="HTMLPreformatted"/>
+        <w:rPr>
+          <w:rFonts w:ascii="Roboto" w:eastAsia="Roboto" w:hAnsi="Roboto" w:cs="Roboto"/>
+          <w:color w:val="000000" w:themeColor="text1"/>
+          <w:sz w:val="24"/>
+          <w:szCs w:val="24"/>
+          <w:lang w:val="en-US" w:eastAsia="en-US"/>
+          <w14:shadow w14:blurRad="38100" w14:dist="19050" w14:dir="2700000" w14:sx="100000" w14:sy="100000" w14:kx="0" w14:ky="0" w14:algn="tl">
+            <w14:schemeClr w14:val="dk1">
+              <w14:alpha w14:val="60000"/>
+            </w14:schemeClr>
+          </w14:shadow>
+          <w14:textOutline w14:w="0" w14:cap="flat" w14:cmpd="sng" w14:algn="ctr">
+            <w14:noFill/>
+            <w14:prstDash w14:val="solid"/>
+            <w14:round/>
+          </w14:textOutline>
+        </w:rPr>
+      </w:pPr>
+      <w:r>
+        <w:rPr>
+          <w:rFonts w:ascii="Roboto" w:eastAsia="Roboto" w:hAnsi="Roboto" w:cs="Roboto"/>
+          <w:color w:val="000000" w:themeColor="text1"/>
+          <w:sz w:val="24"/>
+          <w:szCs w:val="24"/>
+          <w:lang w:val="en-US" w:eastAsia="en-US"/>
+          <w14:shadow w14:blurRad="38100" w14:dist="19050" w14:dir="2700000" w14:sx="100000" w14:sy="100000" w14:kx="0" w14:ky="0" w14:algn="tl">
+            <w14:schemeClr w14:val="dk1">
+              <w14:alpha w14:val="60000"/>
+            </w14:schemeClr>
+          </w14:shadow>
+          <w14:textOutline w14:w="0" w14:cap="flat" w14:cmpd="sng" w14:algn="ctr">
+            <w14:noFill/>
+            <w14:prstDash w14:val="solid"/>
+            <w14:round/>
+          </w14:textOutline>
+        </w:rPr>
+        <w:t>cd /var/lib/docker/containers/</w:t>
+      </w:r>
+    </w:p>
+    <w:p>
+      <w:pPr>
+        <w:pStyle w:val="HTMLPreformatted"/>
+        <w:rPr>
+          <w:rFonts w:ascii="Roboto" w:eastAsia="Roboto" w:hAnsi="Roboto" w:cs="Roboto"/>
+          <w:color w:val="000000" w:themeColor="text1"/>
+          <w:sz w:val="24"/>
+          <w:szCs w:val="24"/>
+          <w:lang w:val="en-US" w:eastAsia="en-US"/>
+          <w14:shadow w14:blurRad="38100" w14:dist="19050" w14:dir="2700000" w14:sx="100000" w14:sy="100000" w14:kx="0" w14:ky="0" w14:algn="tl">
+            <w14:schemeClr w14:val="dk1">
+              <w14:alpha w14:val="60000"/>
+            </w14:schemeClr>
+          </w14:shadow>
+          <w14:textOutline w14:w="0" w14:cap="flat" w14:cmpd="sng" w14:algn="ctr">
+            <w14:noFill/>
+            <w14:prstDash w14:val="solid"/>
+            <w14:round/>
+          </w14:textOutline>
+        </w:rPr>
+      </w:pPr>
+      <w:r>
+        <w:rPr>
+          <w:rFonts w:ascii="Roboto" w:eastAsia="Roboto" w:hAnsi="Roboto" w:cs="Roboto"/>
+          <w:color w:val="000000" w:themeColor="text1"/>
+          <w:sz w:val="24"/>
+          <w:szCs w:val="24"/>
+          <w:lang w:val="en-US" w:eastAsia="en-US"/>
+          <w14:shadow w14:blurRad="38100" w14:dist="19050" w14:dir="2700000" w14:sx="100000" w14:sy="100000" w14:kx="0" w14:ky="0" w14:algn="tl">
+            <w14:schemeClr w14:val="dk1">
+              <w14:alpha w14:val="60000"/>
+            </w14:schemeClr>
+          </w14:shadow>
+          <w14:textOutline w14:w="0" w14:cap="flat" w14:cmpd="sng" w14:algn="ctr">
+            <w14:noFill/>
+            <w14:prstDash w14:val="solid"/>
+            <w14:round/>
+          </w14:textOutline>
+        </w:rPr>
+        <w:t>ls -al</w:t>
+      </w:r>
+    </w:p>
+    <w:p>
+      <w:pPr>
+        <w:pStyle w:val="NormalWeb"/>
+        <w:rPr>
+          <w:rFonts w:ascii="Roboto" w:eastAsia="Roboto" w:hAnsi="Roboto" w:cs="Roboto"/>
+          <w:color w:val="000000" w:themeColor="text1"/>
+          <w:lang w:val="en-US" w:eastAsia="en-US"/>
+          <w14:shadow w14:blurRad="38100" w14:dist="19050" w14:dir="2700000" w14:sx="100000" w14:sy="100000" w14:kx="0" w14:ky="0" w14:algn="tl">
+            <w14:schemeClr w14:val="dk1">
+              <w14:alpha w14:val="60000"/>
+            </w14:schemeClr>
+          </w14:shadow>
+          <w14:textOutline w14:w="0" w14:cap="flat" w14:cmpd="sng" w14:algn="ctr">
+            <w14:noFill/>
+            <w14:prstDash w14:val="solid"/>
+            <w14:round/>
+          </w14:textOutline>
+        </w:rPr>
+      </w:pPr>
+      <w:r>
+        <w:rPr>
+          <w:rFonts w:ascii="Roboto" w:eastAsia="Roboto" w:hAnsi="Roboto" w:cs="Roboto"/>
+          <w:color w:val="000000" w:themeColor="text1"/>
+          <w:lang w:val="en-US" w:eastAsia="en-US"/>
+          <w14:shadow w14:blurRad="38100" w14:dist="19050" w14:dir="2700000" w14:sx="100000" w14:sy="100000" w14:kx="0" w14:ky="0" w14:algn="tl">
+            <w14:schemeClr w14:val="dk1">
+              <w14:alpha w14:val="60000"/>
+            </w14:schemeClr>
+          </w14:shadow>
+          <w14:textOutline w14:w="0" w14:cap="flat" w14:cmpd="sng" w14:algn="ctr">
+            <w14:noFill/>
+            <w14:prstDash w14:val="solid"/>
+            <w14:round/>
+          </w14:textOutline>
+        </w:rPr>
+        <w:t>Note: Each container has a directory named after its container ID.</w:t>
+      </w:r>
+    </w:p>
+    <w:p>
+      <w:pPr>
+        <w:pStyle w:val="Heading4"/>
+        <w:rPr>
+          <w:rFonts w:ascii="Roboto" w:eastAsia="Roboto" w:hAnsi="Roboto" w:cs="Roboto"/>
+          <w:b/>
+          <w:bCs/>
+          <w:i w:val="0"/>
+          <w:iCs w:val="0"/>
+          <w:color w:val="000000" w:themeColor="text1"/>
+          <w:sz w:val="24"/>
+          <w:szCs w:val="24"/>
+          <w14:shadow w14:blurRad="38100" w14:dist="19050" w14:dir="2700000" w14:sx="100000" w14:sy="100000" w14:kx="0" w14:ky="0" w14:algn="tl">
+            <w14:schemeClr w14:val="dk1">
+              <w14:alpha w14:val="60000"/>
+            </w14:schemeClr>
+          </w14:shadow>
+          <w14:textOutline w14:w="0" w14:cap="flat" w14:cmpd="sng" w14:algn="ctr">
+            <w14:noFill/>
+            <w14:prstDash w14:val="solid"/>
+            <w14:round/>
+          </w14:textOutline>
+        </w:rPr>
+      </w:pPr>
+      <w:r>
+        <w:rPr>
+          <w:rFonts w:ascii="Roboto" w:eastAsia="Roboto" w:hAnsi="Roboto" w:cs="Roboto"/>
+          <w:b/>
+          <w:bCs/>
+          <w:i w:val="0"/>
+          <w:iCs w:val="0"/>
+          <w:color w:val="000000" w:themeColor="text1"/>
+          <w:sz w:val="24"/>
+          <w:szCs w:val="24"/>
+          <w14:shadow w14:blurRad="38100" w14:dist="19050" w14:dir="2700000" w14:sx="100000" w14:sy="100000" w14:kx="0" w14:ky="0" w14:algn="tl">
+            <w14:schemeClr w14:val="dk1">
+              <w14:alpha w14:val="60000"/>
+            </w14:schemeClr>
+          </w14:shadow>
+          <w14:textOutline w14:w="0" w14:cap="flat" w14:cmpd="sng" w14:algn="ctr">
+            <w14:noFill/>
+            <w14:prstDash w14:val="solid"/>
+            <w14:round/>
+          </w14:textOutline>
+        </w:rPr>
+        <w:t>3. Identify the Container</w:t>
+      </w:r>
+    </w:p>
+    <w:p/>
+    <w:p>
+      <w:pPr>
+        <w:pStyle w:val="HTMLPreformatted"/>
+        <w:rPr>
+          <w:rFonts w:ascii="Roboto" w:eastAsia="Roboto" w:hAnsi="Roboto" w:cs="Roboto"/>
+          <w:color w:val="000000" w:themeColor="text1"/>
+          <w:sz w:val="24"/>
+          <w:szCs w:val="24"/>
+          <w:lang w:val="en-US" w:eastAsia="en-US"/>
+          <w14:shadow w14:blurRad="38100" w14:dist="19050" w14:dir="2700000" w14:sx="100000" w14:sy="100000" w14:kx="0" w14:ky="0" w14:algn="tl">
+            <w14:schemeClr w14:val="dk1">
+              <w14:alpha w14:val="60000"/>
+            </w14:schemeClr>
+          </w14:shadow>
+          <w14:textOutline w14:w="0" w14:cap="flat" w14:cmpd="sng" w14:algn="ctr">
+            <w14:noFill/>
+            <w14:prstDash w14:val="solid"/>
+            <w14:round/>
+          </w14:textOutline>
+        </w:rPr>
+      </w:pPr>
+      <w:r>
+        <w:rPr>
+          <w:rFonts w:ascii="Roboto" w:eastAsia="Roboto" w:hAnsi="Roboto" w:cs="Roboto"/>
+          <w:color w:val="000000" w:themeColor="text1"/>
+          <w:sz w:val="24"/>
+          <w:szCs w:val="24"/>
+          <w:lang w:val="en-US" w:eastAsia="en-US"/>
+          <w14:shadow w14:blurRad="38100" w14:dist="19050" w14:dir="2700000" w14:sx="100000" w14:sy="100000" w14:kx="0" w14:ky="0" w14:algn="tl">
+            <w14:schemeClr w14:val="dk1">
+              <w14:alpha w14:val="60000"/>
+            </w14:schemeClr>
+          </w14:shadow>
+          <w14:textOutline w14:w="0" w14:cap="flat" w14:cmpd="sng" w14:algn="ctr">
+            <w14:noFill/>
+            <w14:prstDash w14:val="solid"/>
+            <w14:round/>
+          </w14:textOutline>
+        </w:rPr>
+        <w:t xml:space="preserve">docker </w:t>
+      </w:r>
+      <w:proofErr w:type="spellStart"/>
+      <w:r>
+        <w:rPr>
+          <w:rFonts w:ascii="Roboto" w:eastAsia="Roboto" w:hAnsi="Roboto" w:cs="Roboto"/>
+          <w:color w:val="000000" w:themeColor="text1"/>
+          <w:sz w:val="24"/>
+          <w:szCs w:val="24"/>
+          <w:lang w:val="en-US" w:eastAsia="en-US"/>
+          <w14:shadow w14:blurRad="38100" w14:dist="19050" w14:dir="2700000" w14:sx="100000" w14:sy="100000" w14:kx="0" w14:ky="0" w14:algn="tl">
+            <w14:schemeClr w14:val="dk1">
+              <w14:alpha w14:val="60000"/>
+            </w14:schemeClr>
+          </w14:shadow>
+          <w14:textOutline w14:w="0" w14:cap="flat" w14:cmpd="sng" w14:algn="ctr">
+            <w14:noFill/>
+            <w14:prstDash w14:val="solid"/>
+            <w14:round/>
+          </w14:textOutline>
+        </w:rPr>
+        <w:t>ps</w:t>
+      </w:r>
+      <w:proofErr w:type="spellEnd"/>
+    </w:p>
+    <w:p>
+      <w:pPr>
+        <w:pStyle w:val="NormalWeb"/>
+        <w:rPr>
+          <w:rFonts w:ascii="Roboto" w:eastAsia="Roboto" w:hAnsi="Roboto" w:cs="Roboto"/>
+          <w:color w:val="000000" w:themeColor="text1"/>
+          <w:lang w:val="en-US" w:eastAsia="en-US"/>
+          <w14:shadow w14:blurRad="38100" w14:dist="19050" w14:dir="2700000" w14:sx="100000" w14:sy="100000" w14:kx="0" w14:ky="0" w14:algn="tl">
+            <w14:schemeClr w14:val="dk1">
+              <w14:alpha w14:val="60000"/>
+            </w14:schemeClr>
+          </w14:shadow>
+          <w14:textOutline w14:w="0" w14:cap="flat" w14:cmpd="sng" w14:algn="ctr">
+            <w14:noFill/>
+            <w14:prstDash w14:val="solid"/>
+            <w14:round/>
+          </w14:textOutline>
+        </w:rPr>
+      </w:pPr>
+      <w:r>
+        <w:rPr>
+          <w:rFonts w:ascii="Roboto" w:eastAsia="Roboto" w:hAnsi="Roboto" w:cs="Roboto"/>
+          <w:color w:val="000000" w:themeColor="text1"/>
+          <w:lang w:val="en-US" w:eastAsia="en-US"/>
+          <w14:shadow w14:blurRad="38100" w14:dist="19050" w14:dir="2700000" w14:sx="100000" w14:sy="100000" w14:kx="0" w14:ky="0" w14:algn="tl">
+            <w14:schemeClr w14:val="dk1">
+              <w14:alpha w14:val="60000"/>
+            </w14:schemeClr>
+          </w14:shadow>
+          <w14:textOutline w14:w="0" w14:cap="flat" w14:cmpd="sng" w14:algn="ctr">
+            <w14:noFill/>
+            <w14:prstDash w14:val="solid"/>
+            <w14:round/>
+          </w14:textOutline>
+        </w:rPr>
+        <w:t>Note: Get the CONTAINER ID from the output. Match it with a directory name.</w:t>
+      </w:r>
+    </w:p>
+    <w:p>
+      <w:pPr>
+        <w:rPr>
+          <w:color w:val="000000" w:themeColor="text1"/>
+          <w:sz w:val="24"/>
+          <w:szCs w:val="24"/>
+          <w14:shadow w14:blurRad="38100" w14:dist="19050" w14:dir="2700000" w14:sx="100000" w14:sy="100000" w14:kx="0" w14:ky="0" w14:algn="tl">
+            <w14:schemeClr w14:val="dk1">
+              <w14:alpha w14:val="60000"/>
+            </w14:schemeClr>
+          </w14:shadow>
+          <w14:textOutline w14:w="0" w14:cap="flat" w14:cmpd="sng" w14:algn="ctr">
+            <w14:noFill/>
+            <w14:prstDash w14:val="solid"/>
+            <w14:round/>
+          </w14:textOutline>
+        </w:rPr>
+      </w:pPr>
+    </w:p>
+    <w:p>
+      <w:pPr>
+        <w:pStyle w:val="Heading4"/>
+        <w:rPr>
+          <w:rFonts w:ascii="Roboto" w:eastAsia="Roboto" w:hAnsi="Roboto" w:cs="Roboto"/>
+          <w:b/>
+          <w:bCs/>
+          <w:i w:val="0"/>
+          <w:iCs w:val="0"/>
+          <w:color w:val="000000" w:themeColor="text1"/>
+          <w:sz w:val="24"/>
+          <w:szCs w:val="24"/>
+          <w14:shadow w14:blurRad="38100" w14:dist="19050" w14:dir="2700000" w14:sx="100000" w14:sy="100000" w14:kx="0" w14:ky="0" w14:algn="tl">
+            <w14:schemeClr w14:val="dk1">
+              <w14:alpha w14:val="60000"/>
+            </w14:schemeClr>
+          </w14:shadow>
+          <w14:textOutline w14:w="0" w14:cap="flat" w14:cmpd="sng" w14:algn="ctr">
+            <w14:noFill/>
+            <w14:prstDash w14:val="solid"/>
+            <w14:round/>
+          </w14:textOutline>
+        </w:rPr>
+      </w:pPr>
+      <w:r>
+        <w:rPr>
+          <w:rFonts w:ascii="Roboto" w:eastAsia="Roboto" w:hAnsi="Roboto" w:cs="Roboto"/>
+          <w:b/>
+          <w:bCs/>
+          <w:i w:val="0"/>
+          <w:iCs w:val="0"/>
+          <w:color w:val="000000" w:themeColor="text1"/>
+          <w:sz w:val="24"/>
+          <w:szCs w:val="24"/>
+          <w14:shadow w14:blurRad="38100" w14:dist="19050" w14:dir="2700000" w14:sx="100000" w14:sy="100000" w14:kx="0" w14:ky="0" w14:algn="tl">
+            <w14:schemeClr w14:val="dk1">
+              <w14:alpha w14:val="60000"/>
+            </w14:schemeClr>
+          </w14:shadow>
+          <w14:textOutline w14:w="0" w14:cap="flat" w14:cmpd="sng" w14:algn="ctr">
+            <w14:noFill/>
+            <w14:prstDash w14:val="solid"/>
+            <w14:round/>
+          </w14:textOutline>
+        </w:rPr>
+        <w:t>4. Navigate to the Container's Directory</w:t>
+      </w:r>
+    </w:p>
+    <w:p/>
+    <w:p>
+      <w:pPr>
+        <w:pStyle w:val="HTMLPreformatted"/>
+        <w:rPr>
+          <w:rFonts w:ascii="Roboto" w:eastAsia="Roboto" w:hAnsi="Roboto" w:cs="Roboto"/>
+          <w:color w:val="000000" w:themeColor="text1"/>
+          <w:sz w:val="24"/>
+          <w:szCs w:val="24"/>
+          <w:lang w:val="en-US" w:eastAsia="en-US"/>
+          <w14:shadow w14:blurRad="38100" w14:dist="19050" w14:dir="2700000" w14:sx="100000" w14:sy="100000" w14:kx="0" w14:ky="0" w14:algn="tl">
+            <w14:schemeClr w14:val="dk1">
+              <w14:alpha w14:val="60000"/>
+            </w14:schemeClr>
+          </w14:shadow>
+          <w14:textOutline w14:w="0" w14:cap="flat" w14:cmpd="sng" w14:algn="ctr">
+            <w14:noFill/>
+            <w14:prstDash w14:val="solid"/>
+            <w14:round/>
+          </w14:textOutline>
+        </w:rPr>
+      </w:pPr>
+      <w:r>
+        <w:rPr>
+          <w:rFonts w:ascii="Roboto" w:eastAsia="Roboto" w:hAnsi="Roboto" w:cs="Roboto"/>
+          <w:color w:val="000000" w:themeColor="text1"/>
+          <w:sz w:val="24"/>
+          <w:szCs w:val="24"/>
+          <w:lang w:val="en-US" w:eastAsia="en-US"/>
+          <w14:shadow w14:blurRad="38100" w14:dist="19050" w14:dir="2700000" w14:sx="100000" w14:sy="100000" w14:kx="0" w14:ky="0" w14:algn="tl">
+            <w14:schemeClr w14:val="dk1">
+              <w14:alpha w14:val="60000"/>
+            </w14:schemeClr>
+          </w14:shadow>
+          <w14:textOutline w14:w="0" w14:cap="flat" w14:cmpd="sng" w14:algn="ctr">
+            <w14:noFill/>
+            <w14:prstDash w14:val="solid"/>
+            <w14:round/>
+          </w14:textOutline>
+        </w:rPr>
+        <w:t>cd /var/lib/docker/containers/&lt;CONTAINER_ID&gt;</w:t>
+      </w:r>
+    </w:p>
+    <w:p>
+      <w:pPr>
+        <w:pStyle w:val="NormalWeb"/>
+        <w:rPr>
+          <w:rFonts w:ascii="Roboto" w:eastAsia="Roboto" w:hAnsi="Roboto" w:cs="Roboto"/>
+          <w:color w:val="000000" w:themeColor="text1"/>
+          <w:lang w:val="en-US" w:eastAsia="en-US"/>
+          <w14:shadow w14:blurRad="38100" w14:dist="19050" w14:dir="2700000" w14:sx="100000" w14:sy="100000" w14:kx="0" w14:ky="0" w14:algn="tl">
+            <w14:schemeClr w14:val="dk1">
+              <w14:alpha w14:val="60000"/>
+            </w14:schemeClr>
+          </w14:shadow>
+          <w14:textOutline w14:w="0" w14:cap="flat" w14:cmpd="sng" w14:algn="ctr">
+            <w14:noFill/>
+            <w14:prstDash w14:val="solid"/>
+            <w14:round/>
+          </w14:textOutline>
+        </w:rPr>
+      </w:pPr>
+      <w:r>
+        <w:rPr>
+          <w:rFonts w:ascii="Roboto" w:eastAsia="Roboto" w:hAnsi="Roboto" w:cs="Roboto"/>
+          <w:color w:val="000000" w:themeColor="text1"/>
+          <w:lang w:val="en-US" w:eastAsia="en-US"/>
+          <w14:shadow w14:blurRad="38100" w14:dist="19050" w14:dir="2700000" w14:sx="100000" w14:sy="100000" w14:kx="0" w14:ky="0" w14:algn="tl">
+            <w14:schemeClr w14:val="dk1">
+              <w14:alpha w14:val="60000"/>
+            </w14:schemeClr>
+          </w14:shadow>
+          <w14:textOutline w14:w="0" w14:cap="flat" w14:cmpd="sng" w14:algn="ctr">
+            <w14:noFill/>
+            <w14:prstDash w14:val="solid"/>
+            <w14:round/>
+          </w14:textOutline>
+        </w:rPr>
+        <w:t>Example:</w:t>
+      </w:r>
+      <w:r>
+        <w:rPr>
+          <w:rFonts w:ascii="Roboto" w:eastAsia="Roboto" w:hAnsi="Roboto" w:cs="Roboto"/>
+          <w:color w:val="000000" w:themeColor="text1"/>
+          <w:lang w:val="en-US" w:eastAsia="en-US"/>
+          <w14:shadow w14:blurRad="38100" w14:dist="19050" w14:dir="2700000" w14:sx="100000" w14:sy="100000" w14:kx="0" w14:ky="0" w14:algn="tl">
+            <w14:schemeClr w14:val="dk1">
+              <w14:alpha w14:val="60000"/>
+            </w14:schemeClr>
+          </w14:shadow>
+          <w14:textOutline w14:w="0" w14:cap="flat" w14:cmpd="sng" w14:algn="ctr">
+            <w14:noFill/>
+            <w14:prstDash w14:val="solid"/>
+            <w14:round/>
+          </w14:textOutline>
+        </w:rPr>
+        <w:t xml:space="preserve"> </w:t>
+      </w:r>
+    </w:p>
+    <w:p>
+      <w:pPr>
+        <w:pStyle w:val="NormalWeb"/>
+        <w:rPr>
+          <w:rFonts w:ascii="Roboto" w:eastAsia="Roboto" w:hAnsi="Roboto" w:cs="Roboto"/>
+          <w:color w:val="000000" w:themeColor="text1"/>
+          <w:lang w:val="en-US" w:eastAsia="en-US"/>
+          <w14:shadow w14:blurRad="38100" w14:dist="19050" w14:dir="2700000" w14:sx="100000" w14:sy="100000" w14:kx="0" w14:ky="0" w14:algn="tl">
+            <w14:schemeClr w14:val="dk1">
+              <w14:alpha w14:val="60000"/>
+            </w14:schemeClr>
+          </w14:shadow>
+          <w14:textOutline w14:w="0" w14:cap="flat" w14:cmpd="sng" w14:algn="ctr">
+            <w14:noFill/>
+            <w14:prstDash w14:val="solid"/>
+            <w14:round/>
+          </w14:textOutline>
+        </w:rPr>
+      </w:pPr>
+      <w:r>
+        <w:rPr>
+          <w:rFonts w:ascii="Roboto" w:eastAsia="Roboto" w:hAnsi="Roboto" w:cs="Roboto"/>
+          <w:color w:val="000000" w:themeColor="text1"/>
+          <w:lang w:val="en-US" w:eastAsia="en-US"/>
+          <w14:shadow w14:blurRad="38100" w14:dist="19050" w14:dir="2700000" w14:sx="100000" w14:sy="100000" w14:kx="0" w14:ky="0" w14:algn="tl">
+            <w14:schemeClr w14:val="dk1">
+              <w14:alpha w14:val="60000"/>
+            </w14:schemeClr>
+          </w14:shadow>
+          <w14:textOutline w14:w="0" w14:cap="flat" w14:cmpd="sng" w14:algn="ctr">
+            <w14:noFill/>
+            <w14:prstDash w14:val="solid"/>
+            <w14:round/>
+          </w14:textOutline>
+        </w:rPr>
+        <w:t>cd</w:t>
+      </w:r>
+      <w:r>
+        <w:rPr>
+          <w:rFonts w:ascii="Roboto" w:eastAsia="Roboto" w:hAnsi="Roboto" w:cs="Roboto"/>
+          <w:color w:val="000000" w:themeColor="text1"/>
+          <w:lang w:val="en-US" w:eastAsia="en-US"/>
+          <w14:shadow w14:blurRad="38100" w14:dist="19050" w14:dir="2700000" w14:sx="100000" w14:sy="100000" w14:kx="0" w14:ky="0" w14:algn="tl">
+            <w14:schemeClr w14:val="dk1">
+              <w14:alpha w14:val="60000"/>
+            </w14:schemeClr>
+          </w14:shadow>
+          <w14:textOutline w14:w="0" w14:cap="flat" w14:cmpd="sng" w14:algn="ctr">
+            <w14:noFill/>
+            <w14:prstDash w14:val="solid"/>
+            <w14:round/>
+          </w14:textOutline>
+        </w:rPr>
+        <w:t xml:space="preserve"> </w:t>
+      </w:r>
+      <w:r>
+        <w:rPr>
+          <w:rFonts w:ascii="Roboto" w:eastAsia="Roboto" w:hAnsi="Roboto" w:cs="Roboto"/>
+          <w:color w:val="000000" w:themeColor="text1"/>
+          <w:lang w:val="en-US" w:eastAsia="en-US"/>
+          <w14:shadow w14:blurRad="38100" w14:dist="19050" w14:dir="2700000" w14:sx="100000" w14:sy="100000" w14:kx="0" w14:ky="0" w14:algn="tl">
+            <w14:schemeClr w14:val="dk1">
+              <w14:alpha w14:val="60000"/>
+            </w14:schemeClr>
+          </w14:shadow>
+          <w14:textOutline w14:w="0" w14:cap="flat" w14:cmpd="sng" w14:algn="ctr">
+            <w14:noFill/>
+            <w14:prstDash w14:val="solid"/>
+            <w14:round/>
+          </w14:textOutline>
+        </w:rPr>
+        <w:t>/var/lib/docker/containers/2e5902d7fb763afa3d518f9eed6cb6734b79c390d26bd99bf7929e414aa4059a</w:t>
+      </w:r>
+    </w:p>
+    <w:p>
+      <w:pPr>
+        <w:pStyle w:val="Heading4"/>
+        <w:rPr>
+          <w:rFonts w:ascii="Roboto" w:eastAsia="Roboto" w:hAnsi="Roboto" w:cs="Roboto"/>
+          <w:b/>
+          <w:bCs/>
+          <w:i w:val="0"/>
+          <w:iCs w:val="0"/>
+          <w:color w:val="000000" w:themeColor="text1"/>
+          <w:sz w:val="24"/>
+          <w:szCs w:val="24"/>
+          <w14:shadow w14:blurRad="38100" w14:dist="19050" w14:dir="2700000" w14:sx="100000" w14:sy="100000" w14:kx="0" w14:ky="0" w14:algn="tl">
+            <w14:schemeClr w14:val="dk1">
+              <w14:alpha w14:val="60000"/>
+            </w14:schemeClr>
+          </w14:shadow>
+          <w14:textOutline w14:w="0" w14:cap="flat" w14:cmpd="sng" w14:algn="ctr">
+            <w14:noFill/>
+            <w14:prstDash w14:val="solid"/>
+            <w14:round/>
+          </w14:textOutline>
+        </w:rPr>
+      </w:pPr>
+      <w:r>
+        <w:rPr>
+          <w:rFonts w:ascii="Roboto" w:eastAsia="Roboto" w:hAnsi="Roboto" w:cs="Roboto"/>
+          <w:b/>
+          <w:bCs/>
+          <w:i w:val="0"/>
+          <w:iCs w:val="0"/>
+          <w:color w:val="000000" w:themeColor="text1"/>
+          <w:sz w:val="24"/>
+          <w:szCs w:val="24"/>
+          <w14:shadow w14:blurRad="38100" w14:dist="19050" w14:dir="2700000" w14:sx="100000" w14:sy="100000" w14:kx="0" w14:ky="0" w14:algn="tl">
+            <w14:schemeClr w14:val="dk1">
+              <w14:alpha w14:val="60000"/>
+            </w14:schemeClr>
+          </w14:shadow>
+          <w14:textOutline w14:w="0" w14:cap="flat" w14:cmpd="sng" w14:algn="ctr">
+            <w14:noFill/>
+            <w14:prstDash w14:val="solid"/>
+            <w14:round/>
+          </w14:textOutline>
+        </w:rPr>
+        <w:t>5. View or Export the Log File</w:t>
+      </w:r>
+    </w:p>
+    <w:p>
+      <w:pPr>
+        <w:pStyle w:val="HTMLPreformatted"/>
+        <w:rPr>
+          <w:rFonts w:ascii="Roboto" w:eastAsia="Roboto" w:hAnsi="Roboto" w:cs="Roboto"/>
+          <w:color w:val="000000" w:themeColor="text1"/>
+          <w:sz w:val="24"/>
+          <w:szCs w:val="24"/>
+          <w:lang w:val="en-US" w:eastAsia="en-US"/>
+          <w14:shadow w14:blurRad="38100" w14:dist="19050" w14:dir="2700000" w14:sx="100000" w14:sy="100000" w14:kx="0" w14:ky="0" w14:algn="tl">
+            <w14:schemeClr w14:val="dk1">
+              <w14:alpha w14:val="60000"/>
+            </w14:schemeClr>
+          </w14:shadow>
+          <w14:textOutline w14:w="0" w14:cap="flat" w14:cmpd="sng" w14:algn="ctr">
+            <w14:noFill/>
+            <w14:prstDash w14:val="solid"/>
+            <w14:round/>
+          </w14:textOutline>
+        </w:rPr>
+      </w:pPr>
+    </w:p>
+    <w:p>
+      <w:pPr>
+        <w:pStyle w:val="HTMLPreformatted"/>
+        <w:rPr>
+          <w:rFonts w:ascii="Roboto" w:eastAsia="Roboto" w:hAnsi="Roboto" w:cs="Roboto"/>
+          <w:color w:val="000000" w:themeColor="text1"/>
+          <w:sz w:val="24"/>
+          <w:szCs w:val="24"/>
+          <w:lang w:val="en-US" w:eastAsia="en-US"/>
+          <w14:shadow w14:blurRad="38100" w14:dist="19050" w14:dir="2700000" w14:sx="100000" w14:sy="100000" w14:kx="0" w14:ky="0" w14:algn="tl">
+            <w14:schemeClr w14:val="dk1">
+              <w14:alpha w14:val="60000"/>
+            </w14:schemeClr>
+          </w14:shadow>
+          <w14:textOutline w14:w="0" w14:cap="flat" w14:cmpd="sng" w14:algn="ctr">
+            <w14:noFill/>
+            <w14:prstDash w14:val="solid"/>
+            <w14:round/>
+          </w14:textOutline>
+        </w:rPr>
+      </w:pPr>
+      <w:r>
+        <w:rPr>
+          <w:rFonts w:ascii="Roboto" w:eastAsia="Roboto" w:hAnsi="Roboto" w:cs="Roboto"/>
+          <w:color w:val="000000" w:themeColor="text1"/>
+          <w:sz w:val="24"/>
+          <w:szCs w:val="24"/>
+          <w:lang w:val="en-US" w:eastAsia="en-US"/>
+          <w14:shadow w14:blurRad="38100" w14:dist="19050" w14:dir="2700000" w14:sx="100000" w14:sy="100000" w14:kx="0" w14:ky="0" w14:algn="tl">
+            <w14:schemeClr w14:val="dk1">
+              <w14:alpha w14:val="60000"/>
+            </w14:schemeClr>
+          </w14:shadow>
+          <w14:textOutline w14:w="0" w14:cap="flat" w14:cmpd="sng" w14:algn="ctr">
+            <w14:noFill/>
+            <w14:prstDash w14:val="solid"/>
+            <w14:round/>
+          </w14:textOutline>
+        </w:rPr>
+        <w:t>cat &lt;CONTAINER_ID&gt;-json.log</w:t>
+      </w:r>
+    </w:p>
+    <w:p>
+      <w:pPr>
+        <w:pStyle w:val="NormalWeb"/>
+        <w:rPr>
+          <w:rFonts w:ascii="Roboto" w:eastAsia="Roboto" w:hAnsi="Roboto" w:cs="Roboto"/>
+          <w:color w:val="000000" w:themeColor="text1"/>
+          <w:lang w:val="en-US" w:eastAsia="en-US"/>
+          <w14:shadow w14:blurRad="38100" w14:dist="19050" w14:dir="2700000" w14:sx="100000" w14:sy="100000" w14:kx="0" w14:ky="0" w14:algn="tl">
+            <w14:schemeClr w14:val="dk1">
+              <w14:alpha w14:val="60000"/>
+            </w14:schemeClr>
+          </w14:shadow>
+          <w14:textOutline w14:w="0" w14:cap="flat" w14:cmpd="sng" w14:algn="ctr">
+            <w14:noFill/>
+            <w14:prstDash w14:val="solid"/>
+            <w14:round/>
+          </w14:textOutline>
+        </w:rPr>
+      </w:pPr>
+      <w:r>
+        <w:rPr>
+          <w:rFonts w:ascii="Roboto" w:eastAsia="Roboto" w:hAnsi="Roboto" w:cs="Roboto"/>
+          <w:color w:val="000000" w:themeColor="text1"/>
+          <w:lang w:val="en-US" w:eastAsia="en-US"/>
+          <w14:shadow w14:blurRad="38100" w14:dist="19050" w14:dir="2700000" w14:sx="100000" w14:sy="100000" w14:kx="0" w14:ky="0" w14:algn="tl">
+            <w14:schemeClr w14:val="dk1">
+              <w14:alpha w14:val="60000"/>
+            </w14:schemeClr>
+          </w14:shadow>
+          <w14:textOutline w14:w="0" w14:cap="flat" w14:cmpd="sng" w14:algn="ctr">
+            <w14:noFill/>
+            <w14:prstDash w14:val="solid"/>
+            <w14:round/>
+          </w14:textOutline>
+        </w:rPr>
+        <w:t>Note: This file contains all logs generated by the container in raw JSON format.</w:t>
+      </w:r>
+    </w:p>
+    <w:p>
+      <w:pPr>
+        <w:pStyle w:val="Heading4"/>
+        <w:rPr>
+          <w:rFonts w:ascii="Roboto" w:eastAsia="Roboto" w:hAnsi="Roboto" w:cs="Roboto"/>
+          <w:b/>
+          <w:bCs/>
+          <w:i w:val="0"/>
+          <w:iCs w:val="0"/>
+          <w:color w:val="000000" w:themeColor="text1"/>
+          <w:sz w:val="24"/>
+          <w:szCs w:val="24"/>
+          <w14:shadow w14:blurRad="38100" w14:dist="19050" w14:dir="2700000" w14:sx="100000" w14:sy="100000" w14:kx="0" w14:ky="0" w14:algn="tl">
+            <w14:schemeClr w14:val="dk1">
+              <w14:alpha w14:val="60000"/>
+            </w14:schemeClr>
+          </w14:shadow>
+          <w14:textOutline w14:w="0" w14:cap="flat" w14:cmpd="sng" w14:algn="ctr">
+            <w14:noFill/>
+            <w14:prstDash w14:val="solid"/>
+            <w14:round/>
+          </w14:textOutline>
+        </w:rPr>
+      </w:pPr>
+      <w:r>
+        <w:rPr>
+          <w:rFonts w:ascii="Roboto" w:eastAsia="Roboto" w:hAnsi="Roboto" w:cs="Roboto"/>
+          <w:b/>
+          <w:bCs/>
+          <w:i w:val="0"/>
+          <w:iCs w:val="0"/>
+          <w:color w:val="000000" w:themeColor="text1"/>
+          <w:sz w:val="24"/>
+          <w:szCs w:val="24"/>
+          <w14:shadow w14:blurRad="38100" w14:dist="19050" w14:dir="2700000" w14:sx="100000" w14:sy="100000" w14:kx="0" w14:ky="0" w14:algn="tl">
+            <w14:schemeClr w14:val="dk1">
+              <w14:alpha w14:val="60000"/>
+            </w14:schemeClr>
+          </w14:shadow>
+          <w14:textOutline w14:w="0" w14:cap="flat" w14:cmpd="sng" w14:algn="ctr">
+            <w14:noFill/>
+            <w14:prstDash w14:val="solid"/>
+            <w14:round/>
+          </w14:textOutline>
+        </w:rPr>
+        <w:t xml:space="preserve">6. Format the Logs Using </w:t>
+      </w:r>
+      <w:proofErr w:type="spellStart"/>
+      <w:r>
+        <w:rPr>
+          <w:rFonts w:ascii="Roboto" w:eastAsia="Roboto" w:hAnsi="Roboto" w:cs="Roboto"/>
+          <w:b/>
+          <w:bCs/>
+          <w:i w:val="0"/>
+          <w:iCs w:val="0"/>
+          <w:color w:val="000000" w:themeColor="text1"/>
+          <w:sz w:val="24"/>
+          <w:szCs w:val="24"/>
+          <w14:shadow w14:blurRad="38100" w14:dist="19050" w14:dir="2700000" w14:sx="100000" w14:sy="100000" w14:kx="0" w14:ky="0" w14:algn="tl">
+            <w14:schemeClr w14:val="dk1">
+              <w14:alpha w14:val="60000"/>
+            </w14:schemeClr>
+          </w14:shadow>
+          <w14:textOutline w14:w="0" w14:cap="flat" w14:cmpd="sng" w14:algn="ctr">
+            <w14:noFill/>
+            <w14:prstDash w14:val="solid"/>
+            <w14:round/>
+          </w14:textOutline>
+        </w:rPr>
+        <w:t>jq</w:t>
+      </w:r>
+      <w:proofErr w:type="spellEnd"/>
+    </w:p>
+    <w:p/>
+    <w:p>
+      <w:pPr>
+        <w:pStyle w:val="HTMLPreformatted"/>
+        <w:rPr>
+          <w:rFonts w:ascii="Roboto" w:eastAsia="Roboto" w:hAnsi="Roboto" w:cs="Roboto"/>
+          <w:color w:val="000000" w:themeColor="text1"/>
+          <w:sz w:val="24"/>
+          <w:szCs w:val="24"/>
+          <w:lang w:val="en-US" w:eastAsia="en-US"/>
+          <w14:shadow w14:blurRad="38100" w14:dist="19050" w14:dir="2700000" w14:sx="100000" w14:sy="100000" w14:kx="0" w14:ky="0" w14:algn="tl">
+            <w14:schemeClr w14:val="dk1">
+              <w14:alpha w14:val="60000"/>
+            </w14:schemeClr>
+          </w14:shadow>
+          <w14:textOutline w14:w="0" w14:cap="flat" w14:cmpd="sng" w14:algn="ctr">
+            <w14:noFill/>
+            <w14:prstDash w14:val="solid"/>
+            <w14:round/>
+          </w14:textOutline>
+        </w:rPr>
+      </w:pPr>
+      <w:r>
+        <w:rPr>
+          <w:rFonts w:ascii="Roboto" w:eastAsia="Roboto" w:hAnsi="Roboto" w:cs="Roboto"/>
+          <w:color w:val="000000" w:themeColor="text1"/>
+          <w:sz w:val="24"/>
+          <w:szCs w:val="24"/>
+          <w:lang w:val="en-US" w:eastAsia="en-US"/>
+          <w14:shadow w14:blurRad="38100" w14:dist="19050" w14:dir="2700000" w14:sx="100000" w14:sy="100000" w14:kx="0" w14:ky="0" w14:algn="tl">
+            <w14:schemeClr w14:val="dk1">
+              <w14:alpha w14:val="60000"/>
+            </w14:schemeClr>
+          </w14:shadow>
+          <w14:textOutline w14:w="0" w14:cap="flat" w14:cmpd="sng" w14:algn="ctr">
+            <w14:noFill/>
+            <w14:prstDash w14:val="solid"/>
+            <w14:round/>
+          </w14:textOutline>
+        </w:rPr>
+        <w:lastRenderedPageBreak/>
+        <w:t xml:space="preserve">cat &lt;CONTAINER_ID&gt;-json.log | </w:t>
+      </w:r>
+      <w:proofErr w:type="spellStart"/>
+      <w:r>
+        <w:rPr>
+          <w:rFonts w:ascii="Roboto" w:eastAsia="Roboto" w:hAnsi="Roboto" w:cs="Roboto"/>
+          <w:color w:val="000000" w:themeColor="text1"/>
+          <w:sz w:val="24"/>
+          <w:szCs w:val="24"/>
+          <w:lang w:val="en-US" w:eastAsia="en-US"/>
+          <w14:shadow w14:blurRad="38100" w14:dist="19050" w14:dir="2700000" w14:sx="100000" w14:sy="100000" w14:kx="0" w14:ky="0" w14:algn="tl">
+            <w14:schemeClr w14:val="dk1">
+              <w14:alpha w14:val="60000"/>
+            </w14:schemeClr>
+          </w14:shadow>
+          <w14:textOutline w14:w="0" w14:cap="flat" w14:cmpd="sng" w14:algn="ctr">
+            <w14:noFill/>
+            <w14:prstDash w14:val="solid"/>
+            <w14:round/>
+          </w14:textOutline>
+        </w:rPr>
+        <w:t>jq</w:t>
+      </w:r>
+      <w:proofErr w:type="spellEnd"/>
+    </w:p>
+    <w:p>
+      <w:pPr>
+        <w:pStyle w:val="NormalWeb"/>
+        <w:rPr>
+          <w:rFonts w:ascii="Roboto" w:eastAsia="Roboto" w:hAnsi="Roboto" w:cs="Roboto"/>
+          <w:color w:val="000000" w:themeColor="text1"/>
+          <w:lang w:val="en-US" w:eastAsia="en-US"/>
+          <w14:shadow w14:blurRad="38100" w14:dist="19050" w14:dir="2700000" w14:sx="100000" w14:sy="100000" w14:kx="0" w14:ky="0" w14:algn="tl">
+            <w14:schemeClr w14:val="dk1">
+              <w14:alpha w14:val="60000"/>
+            </w14:schemeClr>
+          </w14:shadow>
+          <w14:textOutline w14:w="0" w14:cap="flat" w14:cmpd="sng" w14:algn="ctr">
+            <w14:noFill/>
+            <w14:prstDash w14:val="solid"/>
+            <w14:round/>
+          </w14:textOutline>
+        </w:rPr>
+      </w:pPr>
+      <w:r>
+        <w:rPr>
+          <w:rFonts w:ascii="Roboto" w:eastAsia="Roboto" w:hAnsi="Roboto" w:cs="Roboto"/>
+          <w:color w:val="000000" w:themeColor="text1"/>
+          <w:lang w:val="en-US" w:eastAsia="en-US"/>
+          <w14:shadow w14:blurRad="38100" w14:dist="19050" w14:dir="2700000" w14:sx="100000" w14:sy="100000" w14:kx="0" w14:ky="0" w14:algn="tl">
+            <w14:schemeClr w14:val="dk1">
+              <w14:alpha w14:val="60000"/>
+            </w14:schemeClr>
+          </w14:shadow>
+          <w14:textOutline w14:w="0" w14:cap="flat" w14:cmpd="sng" w14:algn="ctr">
+            <w14:noFill/>
+            <w14:prstDash w14:val="solid"/>
+            <w14:round/>
+          </w14:textOutline>
+        </w:rPr>
+        <w:t>Note: This will present the logs in a structured format with log, stream, and time fields.</w:t>
+      </w:r>
+    </w:p>
+    <w:p>
+      <w:pPr>
+        <w:pStyle w:val="Heading4"/>
+        <w:rPr>
+          <w:rFonts w:ascii="Roboto" w:eastAsia="Roboto" w:hAnsi="Roboto" w:cs="Roboto"/>
+          <w:b/>
+          <w:bCs/>
+          <w:i w:val="0"/>
+          <w:iCs w:val="0"/>
+          <w:color w:val="000000" w:themeColor="text1"/>
+          <w:sz w:val="24"/>
+          <w:szCs w:val="24"/>
+          <w14:shadow w14:blurRad="38100" w14:dist="19050" w14:dir="2700000" w14:sx="100000" w14:sy="100000" w14:kx="0" w14:ky="0" w14:algn="tl">
+            <w14:schemeClr w14:val="dk1">
+              <w14:alpha w14:val="60000"/>
+            </w14:schemeClr>
+          </w14:shadow>
+          <w14:textOutline w14:w="0" w14:cap="flat" w14:cmpd="sng" w14:algn="ctr">
+            <w14:noFill/>
+            <w14:prstDash w14:val="solid"/>
+            <w14:round/>
+          </w14:textOutline>
+        </w:rPr>
+      </w:pPr>
+      <w:r>
+        <w:rPr>
+          <w:rFonts w:ascii="Roboto" w:eastAsia="Roboto" w:hAnsi="Roboto" w:cs="Roboto"/>
+          <w:b/>
+          <w:bCs/>
+          <w:i w:val="0"/>
+          <w:iCs w:val="0"/>
+          <w:color w:val="000000" w:themeColor="text1"/>
+          <w:sz w:val="24"/>
+          <w:szCs w:val="24"/>
+          <w14:shadow w14:blurRad="38100" w14:dist="19050" w14:dir="2700000" w14:sx="100000" w14:sy="100000" w14:kx="0" w14:ky="0" w14:algn="tl">
+            <w14:schemeClr w14:val="dk1">
+              <w14:alpha w14:val="60000"/>
+            </w14:schemeClr>
+          </w14:shadow>
+          <w14:textOutline w14:w="0" w14:cap="flat" w14:cmpd="sng" w14:algn="ctr">
+            <w14:noFill/>
+            <w14:prstDash w14:val="solid"/>
+            <w14:round/>
+          </w14:textOutline>
+        </w:rPr>
+        <w:t>7. Optional – Save the Logs to a File</w:t>
+      </w:r>
+    </w:p>
+    <w:p/>
+    <w:p>
+      <w:pPr>
+        <w:pStyle w:val="HTMLPreformatted"/>
+        <w:rPr>
+          <w:rFonts w:ascii="Roboto" w:eastAsia="Roboto" w:hAnsi="Roboto" w:cs="Roboto"/>
+          <w:color w:val="000000" w:themeColor="text1"/>
+          <w:sz w:val="24"/>
+          <w:szCs w:val="24"/>
+          <w:lang w:val="en-US" w:eastAsia="en-US"/>
+          <w14:shadow w14:blurRad="38100" w14:dist="19050" w14:dir="2700000" w14:sx="100000" w14:sy="100000" w14:kx="0" w14:ky="0" w14:algn="tl">
+            <w14:schemeClr w14:val="dk1">
+              <w14:alpha w14:val="60000"/>
+            </w14:schemeClr>
+          </w14:shadow>
+          <w14:textOutline w14:w="0" w14:cap="flat" w14:cmpd="sng" w14:algn="ctr">
+            <w14:noFill/>
+            <w14:prstDash w14:val="solid"/>
+            <w14:round/>
+          </w14:textOutline>
+        </w:rPr>
+      </w:pPr>
+      <w:r>
+        <w:rPr>
+          <w:rFonts w:ascii="Roboto" w:eastAsia="Roboto" w:hAnsi="Roboto" w:cs="Roboto"/>
+          <w:color w:val="000000" w:themeColor="text1"/>
+          <w:sz w:val="24"/>
+          <w:szCs w:val="24"/>
+          <w:lang w:val="en-US" w:eastAsia="en-US"/>
+          <w14:shadow w14:blurRad="38100" w14:dist="19050" w14:dir="2700000" w14:sx="100000" w14:sy="100000" w14:kx="0" w14:ky="0" w14:algn="tl">
+            <w14:schemeClr w14:val="dk1">
+              <w14:alpha w14:val="60000"/>
+            </w14:schemeClr>
+          </w14:shadow>
+          <w14:textOutline w14:w="0" w14:cap="flat" w14:cmpd="sng" w14:algn="ctr">
+            <w14:noFill/>
+            <w14:prstDash w14:val="solid"/>
+            <w14:round/>
+          </w14:textOutline>
+        </w:rPr>
+        <w:t xml:space="preserve">cat &lt;CONTAINER_ID&gt;-json.log | </w:t>
+      </w:r>
+      <w:proofErr w:type="spellStart"/>
+      <w:r>
+        <w:rPr>
+          <w:rFonts w:ascii="Roboto" w:eastAsia="Roboto" w:hAnsi="Roboto" w:cs="Roboto"/>
+          <w:color w:val="000000" w:themeColor="text1"/>
+          <w:sz w:val="24"/>
+          <w:szCs w:val="24"/>
+          <w:lang w:val="en-US" w:eastAsia="en-US"/>
+          <w14:shadow w14:blurRad="38100" w14:dist="19050" w14:dir="2700000" w14:sx="100000" w14:sy="100000" w14:kx="0" w14:ky="0" w14:algn="tl">
+            <w14:schemeClr w14:val="dk1">
+              <w14:alpha w14:val="60000"/>
+            </w14:schemeClr>
+          </w14:shadow>
+          <w14:textOutline w14:w="0" w14:cap="flat" w14:cmpd="sng" w14:algn="ctr">
+            <w14:noFill/>
+            <w14:prstDash w14:val="solid"/>
+            <w14:round/>
+          </w14:textOutline>
+        </w:rPr>
+        <w:t>jq</w:t>
+      </w:r>
+      <w:proofErr w:type="spellEnd"/>
+      <w:r>
+        <w:rPr>
+          <w:rFonts w:ascii="Roboto" w:eastAsia="Roboto" w:hAnsi="Roboto" w:cs="Roboto"/>
+          <w:color w:val="000000" w:themeColor="text1"/>
+          <w:sz w:val="24"/>
+          <w:szCs w:val="24"/>
+          <w:lang w:val="en-US" w:eastAsia="en-US"/>
+          <w14:shadow w14:blurRad="38100" w14:dist="19050" w14:dir="2700000" w14:sx="100000" w14:sy="100000" w14:kx="0" w14:ky="0" w14:algn="tl">
+            <w14:schemeClr w14:val="dk1">
+              <w14:alpha w14:val="60000"/>
+            </w14:schemeClr>
+          </w14:shadow>
+          <w14:textOutline w14:w="0" w14:cap="flat" w14:cmpd="sng" w14:algn="ctr">
+            <w14:noFill/>
+            <w14:prstDash w14:val="solid"/>
+            <w14:round/>
+          </w14:textOutline>
+        </w:rPr>
+        <w:t xml:space="preserve"> '.' &gt; </w:t>
+      </w:r>
+      <w:proofErr w:type="spellStart"/>
+      <w:r>
+        <w:rPr>
+          <w:rFonts w:ascii="Roboto" w:eastAsia="Roboto" w:hAnsi="Roboto" w:cs="Roboto"/>
+          <w:color w:val="000000" w:themeColor="text1"/>
+          <w:sz w:val="24"/>
+          <w:szCs w:val="24"/>
+          <w:lang w:val="en-US" w:eastAsia="en-US"/>
+          <w14:shadow w14:blurRad="38100" w14:dist="19050" w14:dir="2700000" w14:sx="100000" w14:sy="100000" w14:kx="0" w14:ky="0" w14:algn="tl">
+            <w14:schemeClr w14:val="dk1">
+              <w14:alpha w14:val="60000"/>
+            </w14:schemeClr>
+          </w14:shadow>
+          <w14:textOutline w14:w="0" w14:cap="flat" w14:cmpd="sng" w14:algn="ctr">
+            <w14:noFill/>
+            <w14:prstDash w14:val="solid"/>
+            <w14:round/>
+          </w14:textOutline>
+        </w:rPr>
+        <w:t>exported_container_logs.json</w:t>
+      </w:r>
+      <w:proofErr w:type="spellEnd"/>
+    </w:p>
+    <w:p>
+      <w:pPr>
+        <w:pStyle w:val="NormalWeb"/>
+        <w:rPr>
+          <w:rFonts w:ascii="Roboto" w:eastAsia="Roboto" w:hAnsi="Roboto" w:cs="Roboto"/>
+          <w:color w:val="000000" w:themeColor="text1"/>
+          <w:lang w:val="en-US" w:eastAsia="en-US"/>
+          <w14:shadow w14:blurRad="38100" w14:dist="19050" w14:dir="2700000" w14:sx="100000" w14:sy="100000" w14:kx="0" w14:ky="0" w14:algn="tl">
+            <w14:schemeClr w14:val="dk1">
+              <w14:alpha w14:val="60000"/>
+            </w14:schemeClr>
+          </w14:shadow>
+          <w14:textOutline w14:w="0" w14:cap="flat" w14:cmpd="sng" w14:algn="ctr">
+            <w14:noFill/>
+            <w14:prstDash w14:val="solid"/>
+            <w14:round/>
+          </w14:textOutline>
+        </w:rPr>
+      </w:pPr>
+      <w:r>
+        <w:rPr>
+          <w:rFonts w:ascii="Roboto" w:eastAsia="Roboto" w:hAnsi="Roboto" w:cs="Roboto"/>
+          <w:color w:val="000000" w:themeColor="text1"/>
+          <w:lang w:val="en-US" w:eastAsia="en-US"/>
+          <w14:shadow w14:blurRad="38100" w14:dist="19050" w14:dir="2700000" w14:sx="100000" w14:sy="100000" w14:kx="0" w14:ky="0" w14:algn="tl">
+            <w14:schemeClr w14:val="dk1">
+              <w14:alpha w14:val="60000"/>
+            </w14:schemeClr>
+          </w14:shadow>
+          <w14:textOutline w14:w="0" w14:cap="flat" w14:cmpd="sng" w14:algn="ctr">
+            <w14:noFill/>
+            <w14:prstDash w14:val="solid"/>
+            <w14:round/>
+          </w14:textOutline>
+        </w:rPr>
+        <w:t>Note: Saves formatted logs for backup, audit, or sharing.</w:t>
+      </w:r>
+    </w:p>
+    <w:p>
+      <w:pPr>
+        <w:pStyle w:val="BodyText"/>
+        <w:numPr>
+          <w:ilvl w:val="0"/>
+          <w:numId w:val="2"/>
+        </w:numPr>
+        <w:rPr>
+          <w:b/>
+          <w:color w:val="8064A2" w:themeColor="accent4"/>
+          <w14:textOutline w14:w="0" w14:cap="flat" w14:cmpd="sng" w14:algn="ctr">
+            <w14:noFill/>
+            <w14:prstDash w14:val="solid"/>
+            <w14:round/>
+          </w14:textOutline>
+          <w14:props3d w14:extrusionH="57150" w14:contourW="0" w14:prstMaterial="softEdge">
+            <w14:bevelT w14:w="25400" w14:h="38100" w14:prst="circle"/>
+          </w14:props3d>
+        </w:rPr>
+      </w:pPr>
+      <w:r>
+        <w:rPr>
+          <w:b/>
+          <w:color w:val="8064A2" w:themeColor="accent4"/>
+          <w14:textOutline w14:w="0" w14:cap="flat" w14:cmpd="sng" w14:algn="ctr">
+            <w14:noFill/>
+            <w14:prstDash w14:val="solid"/>
+            <w14:round/>
+          </w14:textOutline>
+          <w14:props3d w14:extrusionH="57150" w14:contourW="0" w14:prstMaterial="softEdge">
+            <w14:bevelT w14:w="25400" w14:h="38100" w14:prst="circle"/>
+          </w14:props3d>
+        </w:rPr>
+        <w:t>To ping containers in bridge(default) network from a container in custom network?</w:t>
+      </w:r>
+    </w:p>
+    <w:p>
+      <w:pPr>
+        <w:pStyle w:val="BodyText"/>
+        <w:ind w:left="720"/>
+        <w:rPr>
+          <w:b/>
+          <w:color w:val="8064A2" w:themeColor="accent4"/>
+          <w14:textOutline w14:w="0" w14:cap="flat" w14:cmpd="sng" w14:algn="ctr">
+            <w14:noFill/>
+            <w14:prstDash w14:val="solid"/>
+            <w14:round/>
+          </w14:textOutline>
+          <w14:props3d w14:extrusionH="57150" w14:contourW="0" w14:prstMaterial="softEdge">
+            <w14:bevelT w14:w="25400" w14:h="38100" w14:prst="circle"/>
+          </w14:props3d>
+        </w:rPr>
+      </w:pPr>
+    </w:p>
+    <w:p>
+      <w:pPr>
+        <w:pStyle w:val="BodyText"/>
+        <w:ind w:left="720"/>
+        <w:rPr>
+          <w:color w:val="000000" w:themeColor="text1"/>
+          <w14:shadow w14:blurRad="38100" w14:dist="19050" w14:dir="2700000" w14:sx="100000" w14:sy="100000" w14:kx="0" w14:ky="0" w14:algn="tl">
+            <w14:schemeClr w14:val="dk1">
+              <w14:alpha w14:val="60000"/>
+            </w14:schemeClr>
+          </w14:shadow>
+          <w14:textOutline w14:w="0" w14:cap="flat" w14:cmpd="sng" w14:algn="ctr">
+            <w14:noFill/>
+            <w14:prstDash w14:val="solid"/>
+            <w14:round/>
+          </w14:textOutline>
+        </w:rPr>
+      </w:pPr>
+      <w:r>
+        <w:rPr>
+          <w:color w:val="000000" w:themeColor="text1"/>
+          <w14:shadow w14:blurRad="38100" w14:dist="19050" w14:dir="2700000" w14:sx="100000" w14:sy="100000" w14:kx="0" w14:ky="0" w14:algn="tl">
+            <w14:schemeClr w14:val="dk1">
+              <w14:alpha w14:val="60000"/>
+            </w14:schemeClr>
+          </w14:shadow>
+          <w14:textOutline w14:w="0" w14:cap="flat" w14:cmpd="sng" w14:algn="ctr">
+            <w14:noFill/>
+            <w14:prstDash w14:val="solid"/>
+            <w14:round/>
+          </w14:textOutline>
+        </w:rPr>
+        <w:t>d</w:t>
+      </w:r>
+      <w:r>
+        <w:rPr>
+          <w:color w:val="000000" w:themeColor="text1"/>
+          <w14:shadow w14:blurRad="38100" w14:dist="19050" w14:dir="2700000" w14:sx="100000" w14:sy="100000" w14:kx="0" w14:ky="0" w14:algn="tl">
+            <w14:schemeClr w14:val="dk1">
+              <w14:alpha w14:val="60000"/>
+            </w14:schemeClr>
+          </w14:shadow>
+          <w14:textOutline w14:w="0" w14:cap="flat" w14:cmpd="sng" w14:algn="ctr">
+            <w14:noFill/>
+            <w14:prstDash w14:val="solid"/>
+            <w14:round/>
+          </w14:textOutline>
+        </w:rPr>
+        <w:t>ocker network connect &lt;custom network name&gt; &lt; bridge network container name&gt;</w:t>
+      </w:r>
+    </w:p>
+    <w:p>
+      <w:pPr>
+        <w:pStyle w:val="NormalWeb"/>
+        <w:rPr>
+          <w:rFonts w:ascii="Roboto" w:eastAsia="Roboto" w:hAnsi="Roboto" w:cs="Roboto"/>
+          <w:color w:val="000000" w:themeColor="text1"/>
+          <w:lang w:val="en-US" w:eastAsia="en-US"/>
+          <w14:shadow w14:blurRad="38100" w14:dist="19050" w14:dir="2700000" w14:sx="100000" w14:sy="100000" w14:kx="0" w14:ky="0" w14:algn="tl">
+            <w14:schemeClr w14:val="dk1">
+              <w14:alpha w14:val="60000"/>
+            </w14:schemeClr>
+          </w14:shadow>
+          <w14:textOutline w14:w="0" w14:cap="flat" w14:cmpd="sng" w14:algn="ctr">
+            <w14:noFill/>
+            <w14:prstDash w14:val="solid"/>
+            <w14:round/>
+          </w14:textOutline>
+        </w:rPr>
+      </w:pPr>
+    </w:p>
+    <w:p>
+      <w:pPr>
+        <w:pStyle w:val="BodyText"/>
+        <w:ind w:left="720"/>
+        <w:rPr>
+          <w:b/>
+          <w:outline/>
+          <w:color w:val="4BACC6" w:themeColor="accent5"/>
+          <w14:shadow w14:blurRad="38100" w14:dist="22860" w14:dir="5400000" w14:sx="100000" w14:sy="100000" w14:kx="0" w14:ky="0" w14:algn="tl">
+            <w14:srgbClr w14:val="000000">
+              <w14:alpha w14:val="70000"/>
+            </w14:srgbClr>
+          </w14:shadow>
+          <w14:textOutline w14:w="10160" w14:cap="flat" w14:cmpd="sng" w14:algn="ctr">
+            <w14:solidFill>
+              <w14:schemeClr w14:val="accent5"/>
+            </w14:solidFill>
+            <w14:prstDash w14:val="solid"/>
+            <w14:round/>
+          </w14:textOutline>
+          <w14:textFill>
+            <w14:solidFill>
+              <w14:srgbClr w14:val="FFFFFF"/>
+            </w14:solidFill>
+          </w14:textFill>
+        </w:rPr>
+      </w:pPr>
+    </w:p>
+    <w:p>
+      <w:pPr>
+        <w:pStyle w:val="BodyText"/>
+        <w:rPr>
+          <w:b/>
+          <w:outline/>
+          <w:color w:val="4BACC6" w:themeColor="accent5"/>
+          <w14:shadow w14:blurRad="38100" w14:dist="22860" w14:dir="5400000" w14:sx="100000" w14:sy="100000" w14:kx="0" w14:ky="0" w14:algn="tl">
+            <w14:srgbClr w14:val="000000">
+              <w14:alpha w14:val="70000"/>
+            </w14:srgbClr>
+          </w14:shadow>
+          <w14:textOutline w14:w="10160" w14:cap="flat" w14:cmpd="sng" w14:algn="ctr">
+            <w14:solidFill>
+              <w14:schemeClr w14:val="accent5"/>
+            </w14:solidFill>
+            <w14:prstDash w14:val="solid"/>
+            <w14:round/>
+          </w14:textOutline>
+          <w14:textFill>
+            <w14:solidFill>
+              <w14:srgbClr w14:val="FFFFFF"/>
+            </w14:solidFill>
+          </w14:textFill>
+        </w:rPr>
+      </w:pPr>
+      <w:r>
+        <w:rPr>
+          <w:b/>
+          <w:outline/>
+          <w:color w:val="4BACC6" w:themeColor="accent5"/>
+          <w14:shadow w14:blurRad="38100" w14:dist="22860" w14:dir="5400000" w14:sx="100000" w14:sy="100000" w14:kx="0" w14:ky="0" w14:algn="tl">
+            <w14:srgbClr w14:val="000000">
+              <w14:alpha w14:val="70000"/>
+            </w14:srgbClr>
+          </w14:shadow>
+          <w14:textOutline w14:w="10160" w14:cap="flat" w14:cmpd="sng" w14:algn="ctr">
+            <w14:solidFill>
+              <w14:schemeClr w14:val="accent5"/>
+            </w14:solidFill>
+            <w14:prstDash w14:val="solid"/>
+            <w14:round/>
+          </w14:textOutline>
+          <w14:textFill>
+            <w14:solidFill>
+              <w14:srgbClr w14:val="FFFFFF"/>
+            </w14:solidFill>
+          </w14:textFill>
+        </w:rPr>
+        <w:tab/>
+      </w:r>
+    </w:p>
+    <w:p>
+      <w:pPr>
+        <w:pStyle w:val="BodyText"/>
+        <w:rPr>
+          <w:b/>
+          <w:outline/>
+          <w:color w:val="4BACC6" w:themeColor="accent5"/>
+          <w14:shadow w14:blurRad="38100" w14:dist="22860" w14:dir="5400000" w14:sx="100000" w14:sy="100000" w14:kx="0" w14:ky="0" w14:algn="tl">
+            <w14:srgbClr w14:val="000000">
+              <w14:alpha w14:val="70000"/>
+            </w14:srgbClr>
+          </w14:shadow>
+          <w14:textOutline w14:w="10160" w14:cap="flat" w14:cmpd="sng" w14:algn="ctr">
+            <w14:solidFill>
+              <w14:schemeClr w14:val="accent5"/>
+            </w14:solidFill>
+            <w14:prstDash w14:val="solid"/>
+            <w14:round/>
+          </w14:textOutline>
+          <w14:textFill>
+            <w14:solidFill>
+              <w14:srgbClr w14:val="FFFFFF"/>
+            </w14:solidFill>
+          </w14:textFill>
+        </w:rPr>
+      </w:pPr>
     </w:p>
     <w:sectPr>
       <w:pgSz w:w="11920" w:h="16840"/>
@@ -5027,6 +7261,441 @@
     </w:r>
   </w:p>
 </w:hdr>
+</file>
+
+<file path=word/numbering.xml><?xml version="1.0" encoding="utf-8"?>
+<w:numbering xmlns:wpc="http://schemas.microsoft.com/office/word/2010/wordprocessingCanvas" xmlns:cx="http://schemas.microsoft.com/office/drawing/2014/chartex" xmlns:cx1="http://schemas.microsoft.com/office/drawing/2015/9/8/chartex" xmlns:cx2="http://schemas.microsoft.com/office/drawing/2015/10/21/chartex" xmlns:cx3="http://schemas.microsoft.com/office/drawing/2016/5/9/chartex" xmlns:cx4="http://schemas.microsoft.com/office/drawing/2016/5/10/chartex" xmlns:cx5="http://schemas.microsoft.com/office/drawing/2016/5/11/chartex" xmlns:cx6="http://schemas.microsoft.com/office/drawing/2016/5/12/chartex" xmlns:cx7="http://schemas.microsoft.com/office/drawing/2016/5/13/chartex" xmlns:cx8="http://schemas.microsoft.com/office/drawing/2016/5/14/chartex" xmlns:mc="http://schemas.openxmlformats.org/markup-compatibility/2006" xmlns:aink="http://schemas.microsoft.com/office/drawing/2016/ink" xmlns:am3d="http://schemas.microsoft.com/office/drawing/2017/model3d" xmlns:o="urn:schemas-microsoft-com:office:office" xmlns:oel="http://schemas.microsoft.com/office/2019/extlst" xmlns:r="http://schemas.openxmlformats.org/officeDocument/2006/relationships" xmlns:m="http://schemas.openxmlformats.org/officeDocument/2006/math" xmlns:v="urn:schemas-microsoft-com:vml" xmlns:wp14="http://schemas.microsoft.com/office/word/2010/wordprocessingDrawing" xmlns:wp="http://schemas.openxmlformats.org/drawingml/2006/wordprocessingDrawing" xmlns:w10="urn:schemas-microsoft-com:office:word" xmlns:w="http://schemas.openxmlformats.org/wordprocessingml/2006/main" xmlns:w14="http://schemas.microsoft.com/office/word/2010/wordml" xmlns:w15="http://schemas.microsoft.com/office/word/2012/wordml" xmlns:w16cex="http://schemas.microsoft.com/office/word/2018/wordml/cex" xmlns:w16cid="http://schemas.microsoft.com/office/word/2016/wordml/cid" xmlns:w16="http://schemas.microsoft.com/office/word/2018/wordml" xmlns:w16du="http://schemas.microsoft.com/office/word/2023/wordml/word16du" xmlns:w16sdtdh="http://schemas.microsoft.com/office/word/2020/wordml/sdtdatahash" xmlns:w16sdtfl="http://schemas.microsoft.com/office/word/2024/wordml/sdtformatlock" xmlns:w16se="http://schemas.microsoft.com/office/word/2015/wordml/symex" xmlns:wpg="http://schemas.microsoft.com/office/word/2010/wordprocessingGroup" xmlns:wpi="http://schemas.microsoft.com/office/word/2010/wordprocessingInk" xmlns:wne="http://schemas.microsoft.com/office/word/2006/wordml" xmlns:wps="http://schemas.microsoft.com/office/word/2010/wordprocessingShape" mc:Ignorable="w14 w15 w16se w16cid w16 w16cex w16sdtdh w16sdtfl w16du wp14">
+  <w:abstractNum w:abstractNumId="0" w15:restartNumberingAfterBreak="0">
+    <w:nsid w:val="110B7783"/>
+    <w:multiLevelType w:val="hybridMultilevel"/>
+    <w:tmpl w:val="7E088A4A"/>
+    <w:lvl w:ilvl="0" w:tplc="4009000F">
+      <w:start w:val="1"/>
+      <w:numFmt w:val="decimal"/>
+      <w:lvlText w:val="%1."/>
+      <w:lvlJc w:val="left"/>
+      <w:pPr>
+        <w:ind w:left="2160" w:hanging="360"/>
+      </w:pPr>
+    </w:lvl>
+    <w:lvl w:ilvl="1" w:tplc="40090019" w:tentative="1">
+      <w:start w:val="1"/>
+      <w:numFmt w:val="lowerLetter"/>
+      <w:lvlText w:val="%2."/>
+      <w:lvlJc w:val="left"/>
+      <w:pPr>
+        <w:ind w:left="2880" w:hanging="360"/>
+      </w:pPr>
+    </w:lvl>
+    <w:lvl w:ilvl="2" w:tplc="4009001B" w:tentative="1">
+      <w:start w:val="1"/>
+      <w:numFmt w:val="lowerRoman"/>
+      <w:lvlText w:val="%3."/>
+      <w:lvlJc w:val="right"/>
+      <w:pPr>
+        <w:ind w:left="3600" w:hanging="180"/>
+      </w:pPr>
+    </w:lvl>
+    <w:lvl w:ilvl="3" w:tplc="4009000F" w:tentative="1">
+      <w:start w:val="1"/>
+      <w:numFmt w:val="decimal"/>
+      <w:lvlText w:val="%4."/>
+      <w:lvlJc w:val="left"/>
+      <w:pPr>
+        <w:ind w:left="4320" w:hanging="360"/>
+      </w:pPr>
+    </w:lvl>
+    <w:lvl w:ilvl="4" w:tplc="40090019" w:tentative="1">
+      <w:start w:val="1"/>
+      <w:numFmt w:val="lowerLetter"/>
+      <w:lvlText w:val="%5."/>
+      <w:lvlJc w:val="left"/>
+      <w:pPr>
+        <w:ind w:left="5040" w:hanging="360"/>
+      </w:pPr>
+    </w:lvl>
+    <w:lvl w:ilvl="5" w:tplc="4009001B" w:tentative="1">
+      <w:start w:val="1"/>
+      <w:numFmt w:val="lowerRoman"/>
+      <w:lvlText w:val="%6."/>
+      <w:lvlJc w:val="right"/>
+      <w:pPr>
+        <w:ind w:left="5760" w:hanging="180"/>
+      </w:pPr>
+    </w:lvl>
+    <w:lvl w:ilvl="6" w:tplc="4009000F" w:tentative="1">
+      <w:start w:val="1"/>
+      <w:numFmt w:val="decimal"/>
+      <w:lvlText w:val="%7."/>
+      <w:lvlJc w:val="left"/>
+      <w:pPr>
+        <w:ind w:left="6480" w:hanging="360"/>
+      </w:pPr>
+    </w:lvl>
+    <w:lvl w:ilvl="7" w:tplc="40090019" w:tentative="1">
+      <w:start w:val="1"/>
+      <w:numFmt w:val="lowerLetter"/>
+      <w:lvlText w:val="%8."/>
+      <w:lvlJc w:val="left"/>
+      <w:pPr>
+        <w:ind w:left="7200" w:hanging="360"/>
+      </w:pPr>
+    </w:lvl>
+    <w:lvl w:ilvl="8" w:tplc="4009001B" w:tentative="1">
+      <w:start w:val="1"/>
+      <w:numFmt w:val="lowerRoman"/>
+      <w:lvlText w:val="%9."/>
+      <w:lvlJc w:val="right"/>
+      <w:pPr>
+        <w:ind w:left="7920" w:hanging="180"/>
+      </w:pPr>
+    </w:lvl>
+  </w:abstractNum>
+  <w:abstractNum w:abstractNumId="1" w15:restartNumberingAfterBreak="0">
+    <w:nsid w:val="46086A58"/>
+    <w:multiLevelType w:val="hybridMultilevel"/>
+    <w:tmpl w:val="E3B2EA7C"/>
+    <w:lvl w:ilvl="0" w:tplc="40090009">
+      <w:start w:val="1"/>
+      <w:numFmt w:val="bullet"/>
+      <w:lvlText w:val=""/>
+      <w:lvlJc w:val="left"/>
+      <w:pPr>
+        <w:ind w:left="743" w:hanging="360"/>
+      </w:pPr>
+      <w:rPr>
+        <w:rFonts w:ascii="Wingdings" w:hAnsi="Wingdings" w:hint="default"/>
+      </w:rPr>
+    </w:lvl>
+    <w:lvl w:ilvl="1" w:tplc="40090003" w:tentative="1">
+      <w:start w:val="1"/>
+      <w:numFmt w:val="bullet"/>
+      <w:lvlText w:val="o"/>
+      <w:lvlJc w:val="left"/>
+      <w:pPr>
+        <w:ind w:left="1463" w:hanging="360"/>
+      </w:pPr>
+      <w:rPr>
+        <w:rFonts w:ascii="Courier New" w:hAnsi="Courier New" w:cs="Courier New" w:hint="default"/>
+      </w:rPr>
+    </w:lvl>
+    <w:lvl w:ilvl="2" w:tplc="40090005" w:tentative="1">
+      <w:start w:val="1"/>
+      <w:numFmt w:val="bullet"/>
+      <w:lvlText w:val=""/>
+      <w:lvlJc w:val="left"/>
+      <w:pPr>
+        <w:ind w:left="2183" w:hanging="360"/>
+      </w:pPr>
+      <w:rPr>
+        <w:rFonts w:ascii="Wingdings" w:hAnsi="Wingdings" w:hint="default"/>
+      </w:rPr>
+    </w:lvl>
+    <w:lvl w:ilvl="3" w:tplc="40090001" w:tentative="1">
+      <w:start w:val="1"/>
+      <w:numFmt w:val="bullet"/>
+      <w:lvlText w:val=""/>
+      <w:lvlJc w:val="left"/>
+      <w:pPr>
+        <w:ind w:left="2903" w:hanging="360"/>
+      </w:pPr>
+      <w:rPr>
+        <w:rFonts w:ascii="Symbol" w:hAnsi="Symbol" w:hint="default"/>
+      </w:rPr>
+    </w:lvl>
+    <w:lvl w:ilvl="4" w:tplc="40090003" w:tentative="1">
+      <w:start w:val="1"/>
+      <w:numFmt w:val="bullet"/>
+      <w:lvlText w:val="o"/>
+      <w:lvlJc w:val="left"/>
+      <w:pPr>
+        <w:ind w:left="3623" w:hanging="360"/>
+      </w:pPr>
+      <w:rPr>
+        <w:rFonts w:ascii="Courier New" w:hAnsi="Courier New" w:cs="Courier New" w:hint="default"/>
+      </w:rPr>
+    </w:lvl>
+    <w:lvl w:ilvl="5" w:tplc="40090005" w:tentative="1">
+      <w:start w:val="1"/>
+      <w:numFmt w:val="bullet"/>
+      <w:lvlText w:val=""/>
+      <w:lvlJc w:val="left"/>
+      <w:pPr>
+        <w:ind w:left="4343" w:hanging="360"/>
+      </w:pPr>
+      <w:rPr>
+        <w:rFonts w:ascii="Wingdings" w:hAnsi="Wingdings" w:hint="default"/>
+      </w:rPr>
+    </w:lvl>
+    <w:lvl w:ilvl="6" w:tplc="40090001" w:tentative="1">
+      <w:start w:val="1"/>
+      <w:numFmt w:val="bullet"/>
+      <w:lvlText w:val=""/>
+      <w:lvlJc w:val="left"/>
+      <w:pPr>
+        <w:ind w:left="5063" w:hanging="360"/>
+      </w:pPr>
+      <w:rPr>
+        <w:rFonts w:ascii="Symbol" w:hAnsi="Symbol" w:hint="default"/>
+      </w:rPr>
+    </w:lvl>
+    <w:lvl w:ilvl="7" w:tplc="40090003" w:tentative="1">
+      <w:start w:val="1"/>
+      <w:numFmt w:val="bullet"/>
+      <w:lvlText w:val="o"/>
+      <w:lvlJc w:val="left"/>
+      <w:pPr>
+        <w:ind w:left="5783" w:hanging="360"/>
+      </w:pPr>
+      <w:rPr>
+        <w:rFonts w:ascii="Courier New" w:hAnsi="Courier New" w:cs="Courier New" w:hint="default"/>
+      </w:rPr>
+    </w:lvl>
+    <w:lvl w:ilvl="8" w:tplc="40090005" w:tentative="1">
+      <w:start w:val="1"/>
+      <w:numFmt w:val="bullet"/>
+      <w:lvlText w:val=""/>
+      <w:lvlJc w:val="left"/>
+      <w:pPr>
+        <w:ind w:left="6503" w:hanging="360"/>
+      </w:pPr>
+      <w:rPr>
+        <w:rFonts w:ascii="Wingdings" w:hAnsi="Wingdings" w:hint="default"/>
+      </w:rPr>
+    </w:lvl>
+  </w:abstractNum>
+  <w:abstractNum w:abstractNumId="2" w15:restartNumberingAfterBreak="0">
+    <w:nsid w:val="63EB01DD"/>
+    <w:multiLevelType w:val="hybridMultilevel"/>
+    <w:tmpl w:val="459A7966"/>
+    <w:lvl w:ilvl="0" w:tplc="40090013">
+      <w:start w:val="1"/>
+      <w:numFmt w:val="upperRoman"/>
+      <w:lvlText w:val="%1."/>
+      <w:lvlJc w:val="right"/>
+      <w:pPr>
+        <w:ind w:left="1440" w:hanging="360"/>
+      </w:pPr>
+    </w:lvl>
+    <w:lvl w:ilvl="1" w:tplc="40090019" w:tentative="1">
+      <w:start w:val="1"/>
+      <w:numFmt w:val="lowerLetter"/>
+      <w:lvlText w:val="%2."/>
+      <w:lvlJc w:val="left"/>
+      <w:pPr>
+        <w:ind w:left="2160" w:hanging="360"/>
+      </w:pPr>
+    </w:lvl>
+    <w:lvl w:ilvl="2" w:tplc="4009001B" w:tentative="1">
+      <w:start w:val="1"/>
+      <w:numFmt w:val="lowerRoman"/>
+      <w:lvlText w:val="%3."/>
+      <w:lvlJc w:val="right"/>
+      <w:pPr>
+        <w:ind w:left="2880" w:hanging="180"/>
+      </w:pPr>
+    </w:lvl>
+    <w:lvl w:ilvl="3" w:tplc="4009000F" w:tentative="1">
+      <w:start w:val="1"/>
+      <w:numFmt w:val="decimal"/>
+      <w:lvlText w:val="%4."/>
+      <w:lvlJc w:val="left"/>
+      <w:pPr>
+        <w:ind w:left="3600" w:hanging="360"/>
+      </w:pPr>
+    </w:lvl>
+    <w:lvl w:ilvl="4" w:tplc="40090019" w:tentative="1">
+      <w:start w:val="1"/>
+      <w:numFmt w:val="lowerLetter"/>
+      <w:lvlText w:val="%5."/>
+      <w:lvlJc w:val="left"/>
+      <w:pPr>
+        <w:ind w:left="4320" w:hanging="360"/>
+      </w:pPr>
+    </w:lvl>
+    <w:lvl w:ilvl="5" w:tplc="4009001B" w:tentative="1">
+      <w:start w:val="1"/>
+      <w:numFmt w:val="lowerRoman"/>
+      <w:lvlText w:val="%6."/>
+      <w:lvlJc w:val="right"/>
+      <w:pPr>
+        <w:ind w:left="5040" w:hanging="180"/>
+      </w:pPr>
+    </w:lvl>
+    <w:lvl w:ilvl="6" w:tplc="4009000F" w:tentative="1">
+      <w:start w:val="1"/>
+      <w:numFmt w:val="decimal"/>
+      <w:lvlText w:val="%7."/>
+      <w:lvlJc w:val="left"/>
+      <w:pPr>
+        <w:ind w:left="5760" w:hanging="360"/>
+      </w:pPr>
+    </w:lvl>
+    <w:lvl w:ilvl="7" w:tplc="40090019" w:tentative="1">
+      <w:start w:val="1"/>
+      <w:numFmt w:val="lowerLetter"/>
+      <w:lvlText w:val="%8."/>
+      <w:lvlJc w:val="left"/>
+      <w:pPr>
+        <w:ind w:left="6480" w:hanging="360"/>
+      </w:pPr>
+    </w:lvl>
+    <w:lvl w:ilvl="8" w:tplc="4009001B" w:tentative="1">
+      <w:start w:val="1"/>
+      <w:numFmt w:val="lowerRoman"/>
+      <w:lvlText w:val="%9."/>
+      <w:lvlJc w:val="right"/>
+      <w:pPr>
+        <w:ind w:left="7200" w:hanging="180"/>
+      </w:pPr>
+    </w:lvl>
+  </w:abstractNum>
+  <w:abstractNum w:abstractNumId="3" w15:restartNumberingAfterBreak="0">
+    <w:nsid w:val="7C004EE2"/>
+    <w:multiLevelType w:val="hybridMultilevel"/>
+    <w:tmpl w:val="191EF89A"/>
+    <w:lvl w:ilvl="0" w:tplc="E208F010">
+      <w:start w:val="1"/>
+      <w:numFmt w:val="bullet"/>
+      <w:lvlText w:val=""/>
+      <w:lvlJc w:val="left"/>
+      <w:pPr>
+        <w:ind w:left="720" w:hanging="360"/>
+      </w:pPr>
+      <w:rPr>
+        <w:rFonts w:ascii="Wingdings" w:hAnsi="Wingdings" w:hint="default"/>
+        <w:b w:val="0"/>
+        <w:caps w:val="0"/>
+        <w:smallCaps w:val="0"/>
+        <w:color w:val="000000" w:themeColor="text1"/>
+        <w:spacing w:val="0"/>
+        <w14:glow w14:rad="0">
+          <w14:srgbClr w14:val="000000"/>
+        </w14:glow>
+        <w14:shadow w14:blurRad="38100" w14:dist="19050" w14:dir="2700000" w14:sx="100000" w14:sy="100000" w14:kx="0" w14:ky="0" w14:algn="tl">
+          <w14:schemeClr w14:val="dk1">
+            <w14:alpha w14:val="60000"/>
+          </w14:schemeClr>
+        </w14:shadow>
+        <w14:reflection w14:blurRad="0" w14:stA="0" w14:stPos="0" w14:endA="0" w14:endPos="0" w14:dist="0" w14:dir="0" w14:fadeDir="0" w14:sx="0" w14:sy="0" w14:kx="0" w14:ky="0" w14:algn="none"/>
+        <w14:textOutline w14:w="0" w14:cap="flat" w14:cmpd="sng" w14:algn="ctr">
+          <w14:noFill/>
+          <w14:prstDash w14:val="solid"/>
+          <w14:round/>
+        </w14:textOutline>
+        <w14:props3d w14:extrusionH="0" w14:contourW="0" w14:prstMaterial="none"/>
+      </w:rPr>
+    </w:lvl>
+    <w:lvl w:ilvl="1" w:tplc="40090003" w:tentative="1">
+      <w:start w:val="1"/>
+      <w:numFmt w:val="bullet"/>
+      <w:lvlText w:val="o"/>
+      <w:lvlJc w:val="left"/>
+      <w:pPr>
+        <w:ind w:left="1440" w:hanging="360"/>
+      </w:pPr>
+      <w:rPr>
+        <w:rFonts w:ascii="Courier New" w:hAnsi="Courier New" w:cs="Courier New" w:hint="default"/>
+      </w:rPr>
+    </w:lvl>
+    <w:lvl w:ilvl="2" w:tplc="40090005" w:tentative="1">
+      <w:start w:val="1"/>
+      <w:numFmt w:val="bullet"/>
+      <w:lvlText w:val=""/>
+      <w:lvlJc w:val="left"/>
+      <w:pPr>
+        <w:ind w:left="2160" w:hanging="360"/>
+      </w:pPr>
+      <w:rPr>
+        <w:rFonts w:ascii="Wingdings" w:hAnsi="Wingdings" w:hint="default"/>
+      </w:rPr>
+    </w:lvl>
+    <w:lvl w:ilvl="3" w:tplc="40090001" w:tentative="1">
+      <w:start w:val="1"/>
+      <w:numFmt w:val="bullet"/>
+      <w:lvlText w:val=""/>
+      <w:lvlJc w:val="left"/>
+      <w:pPr>
+        <w:ind w:left="2880" w:hanging="360"/>
+      </w:pPr>
+      <w:rPr>
+        <w:rFonts w:ascii="Symbol" w:hAnsi="Symbol" w:hint="default"/>
+      </w:rPr>
+    </w:lvl>
+    <w:lvl w:ilvl="4" w:tplc="40090003" w:tentative="1">
+      <w:start w:val="1"/>
+      <w:numFmt w:val="bullet"/>
+      <w:lvlText w:val="o"/>
+      <w:lvlJc w:val="left"/>
+      <w:pPr>
+        <w:ind w:left="3600" w:hanging="360"/>
+      </w:pPr>
+      <w:rPr>
+        <w:rFonts w:ascii="Courier New" w:hAnsi="Courier New" w:cs="Courier New" w:hint="default"/>
+      </w:rPr>
+    </w:lvl>
+    <w:lvl w:ilvl="5" w:tplc="40090005" w:tentative="1">
+      <w:start w:val="1"/>
+      <w:numFmt w:val="bullet"/>
+      <w:lvlText w:val=""/>
+      <w:lvlJc w:val="left"/>
+      <w:pPr>
+        <w:ind w:left="4320" w:hanging="360"/>
+      </w:pPr>
+      <w:rPr>
+        <w:rFonts w:ascii="Wingdings" w:hAnsi="Wingdings" w:hint="default"/>
+      </w:rPr>
+    </w:lvl>
+    <w:lvl w:ilvl="6" w:tplc="40090001" w:tentative="1">
+      <w:start w:val="1"/>
+      <w:numFmt w:val="bullet"/>
+      <w:lvlText w:val=""/>
+      <w:lvlJc w:val="left"/>
+      <w:pPr>
+        <w:ind w:left="5040" w:hanging="360"/>
+      </w:pPr>
+      <w:rPr>
+        <w:rFonts w:ascii="Symbol" w:hAnsi="Symbol" w:hint="default"/>
+      </w:rPr>
+    </w:lvl>
+    <w:lvl w:ilvl="7" w:tplc="40090003" w:tentative="1">
+      <w:start w:val="1"/>
+      <w:numFmt w:val="bullet"/>
+      <w:lvlText w:val="o"/>
+      <w:lvlJc w:val="left"/>
+      <w:pPr>
+        <w:ind w:left="5760" w:hanging="360"/>
+      </w:pPr>
+      <w:rPr>
+        <w:rFonts w:ascii="Courier New" w:hAnsi="Courier New" w:cs="Courier New" w:hint="default"/>
+      </w:rPr>
+    </w:lvl>
+    <w:lvl w:ilvl="8" w:tplc="40090005" w:tentative="1">
+      <w:start w:val="1"/>
+      <w:numFmt w:val="bullet"/>
+      <w:lvlText w:val=""/>
+      <w:lvlJc w:val="left"/>
+      <w:pPr>
+        <w:ind w:left="6480" w:hanging="360"/>
+      </w:pPr>
+      <w:rPr>
+        <w:rFonts w:ascii="Wingdings" w:hAnsi="Wingdings" w:hint="default"/>
+      </w:rPr>
+    </w:lvl>
+  </w:abstractNum>
+  <w:num w:numId="1" w16cid:durableId="2115442597">
+    <w:abstractNumId w:val="1"/>
+  </w:num>
+  <w:num w:numId="2" w16cid:durableId="1335651034">
+    <w:abstractNumId w:val="3"/>
+  </w:num>
+  <w:num w:numId="3" w16cid:durableId="746414128">
+    <w:abstractNumId w:val="2"/>
+  </w:num>
+  <w:num w:numId="4" w16cid:durableId="622351495">
+    <w:abstractNumId w:val="0"/>
+  </w:num>
+</w:numbering>
 </file>
 
 <file path=word/styles.xml><?xml version="1.0" encoding="utf-8"?>
@@ -5467,6 +8136,29 @@
       <w:szCs w:val="24"/>
     </w:rPr>
   </w:style>
+  <w:style w:type="paragraph" w:styleId="Heading4">
+    <w:name w:val="heading 4"/>
+    <w:basedOn w:val="Normal"/>
+    <w:next w:val="Normal"/>
+    <w:link w:val="Heading4Char"/>
+    <w:uiPriority w:val="9"/>
+    <w:semiHidden/>
+    <w:unhideWhenUsed/>
+    <w:qFormat/>
+    <w:rsid w:val="007040BC"/>
+    <w:pPr>
+      <w:keepNext/>
+      <w:keepLines/>
+      <w:spacing w:before="40"/>
+      <w:outlineLvl w:val="3"/>
+    </w:pPr>
+    <w:rPr>
+      <w:rFonts w:asciiTheme="majorHAnsi" w:eastAsiaTheme="majorEastAsia" w:hAnsiTheme="majorHAnsi" w:cstheme="majorBidi"/>
+      <w:i/>
+      <w:iCs/>
+      <w:color w:val="365F91" w:themeColor="accent1" w:themeShade="BF"/>
+    </w:rPr>
+  </w:style>
   <w:style w:type="character" w:default="1" w:styleId="DefaultParagraphFont">
     <w:name w:val="Default Paragraph Font"/>
     <w:uiPriority w:val="1"/>
@@ -5497,6 +8189,7 @@
   <w:style w:type="paragraph" w:styleId="BodyText">
     <w:name w:val="Body Text"/>
     <w:basedOn w:val="Normal"/>
+    <w:link w:val="BodyTextChar"/>
     <w:uiPriority w:val="1"/>
     <w:qFormat/>
     <w:pPr>
@@ -5583,6 +8276,131 @@
     <w:rsid w:val="00E77C47"/>
     <w:rPr>
       <w:rFonts w:ascii="Roboto" w:eastAsia="Roboto" w:hAnsi="Roboto" w:cs="Roboto"/>
+    </w:rPr>
+  </w:style>
+  <w:style w:type="character" w:customStyle="1" w:styleId="Heading4Char">
+    <w:name w:val="Heading 4 Char"/>
+    <w:basedOn w:val="DefaultParagraphFont"/>
+    <w:link w:val="Heading4"/>
+    <w:uiPriority w:val="9"/>
+    <w:semiHidden/>
+    <w:rsid w:val="007040BC"/>
+    <w:rPr>
+      <w:rFonts w:asciiTheme="majorHAnsi" w:eastAsiaTheme="majorEastAsia" w:hAnsiTheme="majorHAnsi" w:cstheme="majorBidi"/>
+      <w:i/>
+      <w:iCs/>
+      <w:color w:val="365F91" w:themeColor="accent1" w:themeShade="BF"/>
+    </w:rPr>
+  </w:style>
+  <w:style w:type="character" w:customStyle="1" w:styleId="fadeinm1hgl8">
+    <w:name w:val="_fadein_m1hgl_8"/>
+    <w:basedOn w:val="DefaultParagraphFont"/>
+    <w:rsid w:val="007040BC"/>
+  </w:style>
+  <w:style w:type="paragraph" w:styleId="HTMLPreformatted">
+    <w:name w:val="HTML Preformatted"/>
+    <w:basedOn w:val="Normal"/>
+    <w:link w:val="HTMLPreformattedChar"/>
+    <w:uiPriority w:val="99"/>
+    <w:semiHidden/>
+    <w:unhideWhenUsed/>
+    <w:rsid w:val="007040BC"/>
+    <w:pPr>
+      <w:widowControl/>
+      <w:tabs>
+        <w:tab w:val="left" w:pos="916"/>
+        <w:tab w:val="left" w:pos="1832"/>
+        <w:tab w:val="left" w:pos="2748"/>
+        <w:tab w:val="left" w:pos="3664"/>
+        <w:tab w:val="left" w:pos="4580"/>
+        <w:tab w:val="left" w:pos="5496"/>
+        <w:tab w:val="left" w:pos="6412"/>
+        <w:tab w:val="left" w:pos="7328"/>
+        <w:tab w:val="left" w:pos="8244"/>
+        <w:tab w:val="left" w:pos="9160"/>
+        <w:tab w:val="left" w:pos="10076"/>
+        <w:tab w:val="left" w:pos="10992"/>
+        <w:tab w:val="left" w:pos="11908"/>
+        <w:tab w:val="left" w:pos="12824"/>
+        <w:tab w:val="left" w:pos="13740"/>
+        <w:tab w:val="left" w:pos="14656"/>
+      </w:tabs>
+      <w:autoSpaceDE/>
+      <w:autoSpaceDN/>
+    </w:pPr>
+    <w:rPr>
+      <w:rFonts w:ascii="Courier New" w:eastAsia="Times New Roman" w:hAnsi="Courier New" w:cs="Courier New"/>
+      <w:sz w:val="20"/>
+      <w:szCs w:val="20"/>
+      <w:lang w:val="en-IN" w:eastAsia="en-IN"/>
+    </w:rPr>
+  </w:style>
+  <w:style w:type="character" w:customStyle="1" w:styleId="HTMLPreformattedChar">
+    <w:name w:val="HTML Preformatted Char"/>
+    <w:basedOn w:val="DefaultParagraphFont"/>
+    <w:link w:val="HTMLPreformatted"/>
+    <w:uiPriority w:val="99"/>
+    <w:semiHidden/>
+    <w:rsid w:val="007040BC"/>
+    <w:rPr>
+      <w:rFonts w:ascii="Courier New" w:eastAsia="Times New Roman" w:hAnsi="Courier New" w:cs="Courier New"/>
+      <w:sz w:val="20"/>
+      <w:szCs w:val="20"/>
+      <w:lang w:val="en-IN" w:eastAsia="en-IN"/>
+    </w:rPr>
+  </w:style>
+  <w:style w:type="character" w:styleId="HTMLCode">
+    <w:name w:val="HTML Code"/>
+    <w:basedOn w:val="DefaultParagraphFont"/>
+    <w:uiPriority w:val="99"/>
+    <w:semiHidden/>
+    <w:unhideWhenUsed/>
+    <w:rsid w:val="007040BC"/>
+    <w:rPr>
+      <w:rFonts w:ascii="Courier New" w:eastAsia="Times New Roman" w:hAnsi="Courier New" w:cs="Courier New"/>
+      <w:sz w:val="20"/>
+      <w:szCs w:val="20"/>
+    </w:rPr>
+  </w:style>
+  <w:style w:type="paragraph" w:styleId="NormalWeb">
+    <w:name w:val="Normal (Web)"/>
+    <w:basedOn w:val="Normal"/>
+    <w:uiPriority w:val="99"/>
+    <w:unhideWhenUsed/>
+    <w:rsid w:val="007040BC"/>
+    <w:pPr>
+      <w:widowControl/>
+      <w:autoSpaceDE/>
+      <w:autoSpaceDN/>
+      <w:spacing w:before="100" w:beforeAutospacing="1" w:after="100" w:afterAutospacing="1"/>
+    </w:pPr>
+    <w:rPr>
+      <w:rFonts w:ascii="Times New Roman" w:eastAsia="Times New Roman" w:hAnsi="Times New Roman" w:cs="Times New Roman"/>
+      <w:sz w:val="24"/>
+      <w:szCs w:val="24"/>
+      <w:lang w:val="en-IN" w:eastAsia="en-IN"/>
+    </w:rPr>
+  </w:style>
+  <w:style w:type="character" w:customStyle="1" w:styleId="hljs-builtin">
+    <w:name w:val="hljs-built_in"/>
+    <w:basedOn w:val="DefaultParagraphFont"/>
+    <w:rsid w:val="007040BC"/>
+  </w:style>
+  <w:style w:type="character" w:customStyle="1" w:styleId="hljs-string">
+    <w:name w:val="hljs-string"/>
+    <w:basedOn w:val="DefaultParagraphFont"/>
+    <w:rsid w:val="007040BC"/>
+  </w:style>
+  <w:style w:type="character" w:customStyle="1" w:styleId="BodyTextChar">
+    <w:name w:val="Body Text Char"/>
+    <w:basedOn w:val="DefaultParagraphFont"/>
+    <w:link w:val="BodyText"/>
+    <w:uiPriority w:val="1"/>
+    <w:rsid w:val="001B506C"/>
+    <w:rPr>
+      <w:rFonts w:ascii="Roboto" w:eastAsia="Roboto" w:hAnsi="Roboto" w:cs="Roboto"/>
+      <w:sz w:val="24"/>
+      <w:szCs w:val="24"/>
     </w:rPr>
   </w:style>
 </w:styles>

</xml_diff>

<commit_message>
adding some more notes
</commit_message>
<xml_diff>
--- a/Docker/ByShradhaKhapra/Docker-CheatSheet.docx
+++ b/Docker/ByShradhaKhapra/Docker-CheatSheet.docx
@@ -3317,6 +3317,7 @@
       <w:pPr>
         <w:pStyle w:val="Heading1"/>
         <w:rPr>
+          <w:spacing w:val="-10"/>
           <w:u w:val="none"/>
         </w:rPr>
       </w:pPr>
@@ -3343,6 +3344,56 @@
         <w:t>:</w:t>
       </w:r>
       <w:proofErr w:type="gramEnd"/>
+    </w:p>
+    <w:p>
+      <w:pPr>
+        <w:pStyle w:val="Heading1"/>
+        <w:rPr>
+          <w:u w:val="none"/>
+        </w:rPr>
+      </w:pPr>
+    </w:p>
+    <w:p>
+      <w:pPr>
+        <w:pStyle w:val="Heading2"/>
+        <w:rPr>
+          <w:color w:val="0A5394"/>
+        </w:rPr>
+      </w:pPr>
+      <w:r>
+        <w:rPr>
+          <w:color w:val="0A5394"/>
+        </w:rPr>
+        <w:t>To check the space in volume</w:t>
+      </w:r>
+    </w:p>
+    <w:p>
+      <w:pPr>
+        <w:pStyle w:val="Heading1"/>
+        <w:rPr>
+          <w:b w:val="0"/>
+          <w:bCs w:val="0"/>
+          <w:u w:val="none"/>
+        </w:rPr>
+      </w:pPr>
+      <w:proofErr w:type="spellStart"/>
+      <w:r>
+        <w:rPr>
+          <w:b w:val="0"/>
+          <w:bCs w:val="0"/>
+          <w:u w:val="none"/>
+        </w:rPr>
+        <w:t>df</w:t>
+      </w:r>
+      <w:proofErr w:type="spellEnd"/>
+      <w:r>
+        <w:rPr>
+          <w:b w:val="0"/>
+          <w:bCs w:val="0"/>
+          <w:u w:val="none"/>
+        </w:rPr>
+        <w:t xml:space="preserve"> -h</w:t>
+      </w:r>
     </w:p>
     <w:p>
       <w:pPr>

</xml_diff>

<commit_message>
updating notes in MastringAWS-D06/D07
</commit_message>
<xml_diff>
--- a/Docker/ByShradhaKhapra/Docker-CheatSheet.docx
+++ b/Docker/ByShradhaKhapra/Docker-CheatSheet.docx
@@ -58,7 +58,6 @@
           <w:u w:val="none"/>
         </w:rPr>
       </w:pPr>
-      <w:proofErr w:type="gramStart"/>
       <w:r>
         <w:rPr>
           <w:u w:val="thick"/>
@@ -79,7 +78,6 @@
         </w:rPr>
         <w:t>:</w:t>
       </w:r>
-      <w:proofErr w:type="gramEnd"/>
     </w:p>
     <w:p>
       <w:pPr>
@@ -674,7 +672,6 @@
           <w:u w:val="none"/>
         </w:rPr>
       </w:pPr>
-      <w:proofErr w:type="gramStart"/>
       <w:r>
         <w:rPr>
           <w:u w:val="thick"/>
@@ -696,7 +693,6 @@
         </w:rPr>
         <w:t>:</w:t>
       </w:r>
-      <w:proofErr w:type="gramEnd"/>
     </w:p>
     <w:p>
       <w:pPr>
@@ -1043,7 +1039,6 @@
         </w:rPr>
         <w:t xml:space="preserve"> </w:t>
       </w:r>
-      <w:proofErr w:type="gramStart"/>
       <w:r>
         <w:rPr>
           <w:color w:val="37751C"/>
@@ -1051,7 +1046,6 @@
         </w:rPr>
         <w:t>not</w:t>
       </w:r>
-      <w:proofErr w:type="gramEnd"/>
       <w:r>
         <w:rPr>
           <w:color w:val="37751C"/>
@@ -1227,7 +1221,6 @@
         </w:rPr>
         <w:t xml:space="preserve"> </w:t>
       </w:r>
-      <w:proofErr w:type="gramStart"/>
       <w:r>
         <w:rPr>
           <w:spacing w:val="-4"/>
@@ -1246,7 +1239,6 @@
         </w:rPr>
         <w:t>-d</w:t>
       </w:r>
-      <w:proofErr w:type="gramEnd"/>
       <w:r>
         <w:rPr>
           <w:spacing w:val="-8"/>
@@ -1480,15 +1472,7 @@
         </w:sectPr>
       </w:pPr>
       <w:r>
-        <w:t>docker stop $</w:t>
-      </w:r>
-      <w:proofErr w:type="gramStart"/>
-      <w:r>
-        <w:t xml:space="preserve">   (</w:t>
-      </w:r>
-      <w:proofErr w:type="gramEnd"/>
-      <w:r>
-        <w:t xml:space="preserve">docker </w:t>
+        <w:t xml:space="preserve">docker stop $   (docker </w:t>
       </w:r>
       <w:proofErr w:type="spellStart"/>
       <w:r>
@@ -1758,7 +1742,6 @@
         </w:rPr>
         <w:t xml:space="preserve"> </w:t>
       </w:r>
-      <w:proofErr w:type="gramStart"/>
       <w:r>
         <w:rPr>
           <w:spacing w:val="-2"/>
@@ -1777,7 +1760,6 @@
         </w:rPr>
         <w:t>-e</w:t>
       </w:r>
-      <w:proofErr w:type="gramEnd"/>
       <w:r>
         <w:rPr>
           <w:spacing w:val="37"/>
@@ -1912,14 +1894,12 @@
         </w:rPr>
         <w:t xml:space="preserve"> </w:t>
       </w:r>
-      <w:proofErr w:type="gramStart"/>
       <w:r>
         <w:rPr>
           <w:color w:val="0A5394"/>
         </w:rPr>
         <w:t>Stop</w:t>
       </w:r>
-      <w:proofErr w:type="gramEnd"/>
       <w:r>
         <w:rPr>
           <w:color w:val="0A5394"/>
@@ -2332,7 +2312,6 @@
           <w:u w:val="none"/>
         </w:rPr>
       </w:pPr>
-      <w:proofErr w:type="gramStart"/>
       <w:r>
         <w:rPr>
           <w:u w:val="thick"/>
@@ -2354,7 +2333,6 @@
         </w:rPr>
         <w:t>:</w:t>
       </w:r>
-      <w:proofErr w:type="gramEnd"/>
     </w:p>
     <w:p>
       <w:pPr>
@@ -2686,7 +2664,6 @@
         </w:rPr>
         <w:t xml:space="preserve"> </w:t>
       </w:r>
-      <w:proofErr w:type="gramStart"/>
       <w:r>
         <w:rPr>
           <w:u w:val="thick"/>
@@ -2707,7 +2684,6 @@
         </w:rPr>
         <w:t>:</w:t>
       </w:r>
-      <w:proofErr w:type="gramEnd"/>
     </w:p>
     <w:p>
       <w:pPr>
@@ -3321,7 +3297,6 @@
           <w:u w:val="none"/>
         </w:rPr>
       </w:pPr>
-      <w:proofErr w:type="gramStart"/>
       <w:r>
         <w:rPr>
           <w:spacing w:val="-2"/>
@@ -3343,7 +3318,6 @@
         </w:rPr>
         <w:t>:</w:t>
       </w:r>
-      <w:proofErr w:type="gramEnd"/>
     </w:p>
     <w:p>
       <w:pPr>
@@ -3408,14 +3382,12 @@
       <w:pPr>
         <w:pStyle w:val="Heading2"/>
       </w:pPr>
-      <w:proofErr w:type="gramStart"/>
       <w:r>
         <w:rPr>
           <w:color w:val="0A5394"/>
         </w:rPr>
         <w:t>List</w:t>
       </w:r>
-      <w:proofErr w:type="gramEnd"/>
       <w:r>
         <w:rPr>
           <w:color w:val="0A5394"/>
@@ -3498,14 +3470,12 @@
         </w:rPr>
         <w:t xml:space="preserve"> </w:t>
       </w:r>
-      <w:proofErr w:type="gramStart"/>
       <w:r>
         <w:rPr>
           <w:color w:val="0A5394"/>
         </w:rPr>
         <w:t>new</w:t>
       </w:r>
-      <w:proofErr w:type="gramEnd"/>
       <w:r>
         <w:rPr>
           <w:color w:val="0A5394"/>
@@ -3960,7 +3930,6 @@
         <w:t>type=</w:t>
       </w:r>
       <w:proofErr w:type="spellStart"/>
-      <w:proofErr w:type="gramStart"/>
       <w:r>
         <w:rPr>
           <w:spacing w:val="-6"/>
@@ -3968,7 +3937,6 @@
         <w:t>volume,src</w:t>
       </w:r>
       <w:proofErr w:type="spellEnd"/>
-      <w:proofErr w:type="gramEnd"/>
       <w:r>
         <w:rPr>
           <w:spacing w:val="-6"/>
@@ -3983,7 +3951,6 @@
         <w:t>volume_name</w:t>
       </w:r>
       <w:proofErr w:type="spellEnd"/>
-      <w:proofErr w:type="gramStart"/>
       <w:r>
         <w:rPr>
           <w:spacing w:val="-6"/>
@@ -3998,7 +3965,6 @@
         <w:t>dest</w:t>
       </w:r>
       <w:proofErr w:type="spellEnd"/>
-      <w:proofErr w:type="gramEnd"/>
       <w:r>
         <w:rPr>
           <w:spacing w:val="-6"/>
@@ -4410,7 +4376,6 @@
         <w:t>type=</w:t>
       </w:r>
       <w:proofErr w:type="spellStart"/>
-      <w:proofErr w:type="gramStart"/>
       <w:r>
         <w:rPr>
           <w:spacing w:val="-6"/>
@@ -4418,7 +4383,6 @@
         <w:t>bind,src</w:t>
       </w:r>
       <w:proofErr w:type="spellEnd"/>
-      <w:proofErr w:type="gramEnd"/>
       <w:r>
         <w:rPr>
           <w:spacing w:val="-6"/>
@@ -4433,7 +4397,6 @@
         <w:t>host_path</w:t>
       </w:r>
       <w:proofErr w:type="spellEnd"/>
-      <w:proofErr w:type="gramStart"/>
       <w:r>
         <w:rPr>
           <w:spacing w:val="-6"/>
@@ -4448,7 +4411,6 @@
         <w:t>dest</w:t>
       </w:r>
       <w:proofErr w:type="spellEnd"/>
-      <w:proofErr w:type="gramEnd"/>
       <w:r>
         <w:rPr>
           <w:spacing w:val="-6"/>
@@ -4551,7 +4513,6 @@
         </w:rPr>
         <w:t xml:space="preserve"> </w:t>
       </w:r>
-      <w:proofErr w:type="gramStart"/>
       <w:r>
         <w:t>prune</w:t>
       </w:r>
@@ -4565,14 +4526,7 @@
         <w:rPr>
           <w:color w:val="37751C"/>
         </w:rPr>
-        <w:t>//</w:t>
-      </w:r>
-      <w:proofErr w:type="gramEnd"/>
-      <w:r>
-        <w:rPr>
-          <w:color w:val="37751C"/>
-        </w:rPr>
-        <w:t>for</w:t>
+        <w:t>//for</w:t>
       </w:r>
       <w:r>
         <w:rPr>
@@ -4632,7 +4586,6 @@
           <w:u w:val="none"/>
         </w:rPr>
       </w:pPr>
-      <w:proofErr w:type="gramStart"/>
       <w:r>
         <w:rPr>
           <w:u w:val="thick"/>
@@ -4653,7 +4606,6 @@
         </w:rPr>
         <w:t>:</w:t>
       </w:r>
-      <w:proofErr w:type="gramEnd"/>
     </w:p>
     <w:p>
       <w:pPr>
@@ -6915,31 +6867,9 @@
             <w14:round/>
           </w14:textOutline>
         </w:rPr>
-        <w:t>exported_container_</w:t>
-      </w:r>
-      <w:proofErr w:type="gramStart"/>
-      <w:r>
-        <w:rPr>
-          <w:rFonts w:ascii="Roboto" w:eastAsia="Roboto" w:hAnsi="Roboto" w:cs="Roboto"/>
-          <w:color w:val="000000" w:themeColor="text1"/>
-          <w:sz w:val="24"/>
-          <w:szCs w:val="24"/>
-          <w:lang w:val="en-US" w:eastAsia="en-US"/>
-          <w14:shadow w14:blurRad="38100" w14:dist="19050" w14:dir="2700000" w14:sx="100000" w14:sy="100000" w14:kx="0" w14:ky="0" w14:algn="tl">
-            <w14:schemeClr w14:val="dk1">
-              <w14:alpha w14:val="60000"/>
-            </w14:schemeClr>
-          </w14:shadow>
-          <w14:textOutline w14:w="0" w14:cap="flat" w14:cmpd="sng" w14:algn="ctr">
-            <w14:noFill/>
-            <w14:prstDash w14:val="solid"/>
-            <w14:round/>
-          </w14:textOutline>
-        </w:rPr>
-        <w:t>logs.json</w:t>
+        <w:t>exported_container_logs.json</w:t>
       </w:r>
       <w:proofErr w:type="spellEnd"/>
-      <w:proofErr w:type="gramEnd"/>
     </w:p>
     <w:p>
       <w:pPr>
@@ -7502,43 +7432,23 @@
           </w14:textOutline>
         </w:rPr>
       </w:pPr>
-      <w:proofErr w:type="gramStart"/>
-      <w:r>
-        <w:rPr>
-          <w:rFonts w:ascii="Roboto" w:eastAsia="Roboto" w:hAnsi="Roboto" w:cs="Roboto"/>
-          <w:color w:val="000000" w:themeColor="text1"/>
-          <w:lang w:val="en-US" w:eastAsia="en-US"/>
-          <w14:shadow w14:blurRad="38100" w14:dist="19050" w14:dir="2700000" w14:sx="100000" w14:sy="100000" w14:kx="0" w14:ky="0" w14:algn="tl">
-            <w14:schemeClr w14:val="dk1">
-              <w14:alpha w14:val="60000"/>
-            </w14:schemeClr>
-          </w14:shadow>
-          <w14:textOutline w14:w="0" w14:cap="flat" w14:cmpd="sng" w14:algn="ctr">
-            <w14:noFill/>
-            <w14:prstDash w14:val="solid"/>
-            <w14:round/>
-          </w14:textOutline>
-        </w:rPr>
-        <w:t>Ensures</w:t>
-      </w:r>
-      <w:proofErr w:type="gramEnd"/>
-      <w:r>
-        <w:rPr>
-          <w:rFonts w:ascii="Roboto" w:eastAsia="Roboto" w:hAnsi="Roboto" w:cs="Roboto"/>
-          <w:color w:val="000000" w:themeColor="text1"/>
-          <w:lang w:val="en-US" w:eastAsia="en-US"/>
-          <w14:shadow w14:blurRad="38100" w14:dist="19050" w14:dir="2700000" w14:sx="100000" w14:sy="100000" w14:kx="0" w14:ky="0" w14:algn="tl">
-            <w14:schemeClr w14:val="dk1">
-              <w14:alpha w14:val="60000"/>
-            </w14:schemeClr>
-          </w14:shadow>
-          <w14:textOutline w14:w="0" w14:cap="flat" w14:cmpd="sng" w14:algn="ctr">
-            <w14:noFill/>
-            <w14:prstDash w14:val="solid"/>
-            <w14:round/>
-          </w14:textOutline>
-        </w:rPr>
-        <w:t xml:space="preserve"> files are not in use while moving data.</w:t>
+      <w:r>
+        <w:rPr>
+          <w:rFonts w:ascii="Roboto" w:eastAsia="Roboto" w:hAnsi="Roboto" w:cs="Roboto"/>
+          <w:color w:val="000000" w:themeColor="text1"/>
+          <w:lang w:val="en-US" w:eastAsia="en-US"/>
+          <w14:shadow w14:blurRad="38100" w14:dist="19050" w14:dir="2700000" w14:sx="100000" w14:sy="100000" w14:kx="0" w14:ky="0" w14:algn="tl">
+            <w14:schemeClr w14:val="dk1">
+              <w14:alpha w14:val="60000"/>
+            </w14:schemeClr>
+          </w14:shadow>
+          <w14:textOutline w14:w="0" w14:cap="flat" w14:cmpd="sng" w14:algn="ctr">
+            <w14:noFill/>
+            <w14:prstDash w14:val="solid"/>
+            <w14:round/>
+          </w14:textOutline>
+        </w:rPr>
+        <w:t>Ensures files are not in use while moving data.</w:t>
       </w:r>
     </w:p>
     <w:p>
@@ -8971,45 +8881,7 @@
             <w14:round/>
           </w14:textOutline>
         </w:rPr>
-        <w:t xml:space="preserve">It is a Unix domain socket used as the main communication method between the Docker CLI and Docker </w:t>
-      </w:r>
-      <w:proofErr w:type="gramStart"/>
-      <w:r>
-        <w:rPr>
-          <w:rFonts w:ascii="Roboto" w:eastAsia="Roboto" w:hAnsi="Roboto" w:cs="Roboto"/>
-          <w:color w:val="000000" w:themeColor="text1"/>
-          <w:lang w:val="en-US" w:eastAsia="en-US"/>
-          <w14:shadow w14:blurRad="38100" w14:dist="19050" w14:dir="2700000" w14:sx="100000" w14:sy="100000" w14:kx="0" w14:ky="0" w14:algn="tl">
-            <w14:schemeClr w14:val="dk1">
-              <w14:alpha w14:val="60000"/>
-            </w14:schemeClr>
-          </w14:shadow>
-          <w14:textOutline w14:w="0" w14:cap="flat" w14:cmpd="sng" w14:algn="ctr">
-            <w14:noFill/>
-            <w14:prstDash w14:val="solid"/>
-            <w14:round/>
-          </w14:textOutline>
-        </w:rPr>
-        <w:t>daemon</w:t>
-      </w:r>
-      <w:proofErr w:type="gramEnd"/>
-      <w:r>
-        <w:rPr>
-          <w:rFonts w:ascii="Roboto" w:eastAsia="Roboto" w:hAnsi="Roboto" w:cs="Roboto"/>
-          <w:color w:val="000000" w:themeColor="text1"/>
-          <w:lang w:val="en-US" w:eastAsia="en-US"/>
-          <w14:shadow w14:blurRad="38100" w14:dist="19050" w14:dir="2700000" w14:sx="100000" w14:sy="100000" w14:kx="0" w14:ky="0" w14:algn="tl">
-            <w14:schemeClr w14:val="dk1">
-              <w14:alpha w14:val="60000"/>
-            </w14:schemeClr>
-          </w14:shadow>
-          <w14:textOutline w14:w="0" w14:cap="flat" w14:cmpd="sng" w14:algn="ctr">
-            <w14:noFill/>
-            <w14:prstDash w14:val="solid"/>
-            <w14:round/>
-          </w14:textOutline>
-        </w:rPr>
-        <w:t xml:space="preserve"> (server).</w:t>
+        <w:t>It is a Unix domain socket used as the main communication method between the Docker CLI and Docker daemon (server).</w:t>
       </w:r>
     </w:p>
     <w:p>
@@ -9312,45 +9184,7 @@
             <w14:round/>
           </w14:textOutline>
         </w:rPr>
-        <w:t xml:space="preserve">The </w:t>
-      </w:r>
-      <w:proofErr w:type="gramStart"/>
-      <w:r>
-        <w:rPr>
-          <w:rFonts w:ascii="Roboto" w:eastAsia="Roboto" w:hAnsi="Roboto" w:cs="Roboto"/>
-          <w:color w:val="000000" w:themeColor="text1"/>
-          <w:lang w:val="en-US" w:eastAsia="en-US"/>
-          <w14:shadow w14:blurRad="38100" w14:dist="19050" w14:dir="2700000" w14:sx="100000" w14:sy="100000" w14:kx="0" w14:ky="0" w14:algn="tl">
-            <w14:schemeClr w14:val="dk1">
-              <w14:alpha w14:val="60000"/>
-            </w14:schemeClr>
-          </w14:shadow>
-          <w14:textOutline w14:w="0" w14:cap="flat" w14:cmpd="sng" w14:algn="ctr">
-            <w14:noFill/>
-            <w14:prstDash w14:val="solid"/>
-            <w14:round/>
-          </w14:textOutline>
-        </w:rPr>
-        <w:t>daemon</w:t>
-      </w:r>
-      <w:proofErr w:type="gramEnd"/>
-      <w:r>
-        <w:rPr>
-          <w:rFonts w:ascii="Roboto" w:eastAsia="Roboto" w:hAnsi="Roboto" w:cs="Roboto"/>
-          <w:color w:val="000000" w:themeColor="text1"/>
-          <w:lang w:val="en-US" w:eastAsia="en-US"/>
-          <w14:shadow w14:blurRad="38100" w14:dist="19050" w14:dir="2700000" w14:sx="100000" w14:sy="100000" w14:kx="0" w14:ky="0" w14:algn="tl">
-            <w14:schemeClr w14:val="dk1">
-              <w14:alpha w14:val="60000"/>
-            </w14:schemeClr>
-          </w14:shadow>
-          <w14:textOutline w14:w="0" w14:cap="flat" w14:cmpd="sng" w14:algn="ctr">
-            <w14:noFill/>
-            <w14:prstDash w14:val="solid"/>
-            <w14:round/>
-          </w14:textOutline>
-        </w:rPr>
-        <w:t xml:space="preserve"> executes the action and sends the result back.</w:t>
+        <w:t>The daemon executes the action and sends the result back.</w:t>
       </w:r>
     </w:p>
     <w:p>
@@ -9496,7 +9330,6 @@
         <w:t xml:space="preserve">Any process with access to </w:t>
       </w:r>
       <w:proofErr w:type="spellStart"/>
-      <w:proofErr w:type="gramStart"/>
       <w:r>
         <w:rPr>
           <w:rFonts w:ascii="Roboto" w:eastAsia="Roboto" w:hAnsi="Roboto" w:cs="Roboto"/>
@@ -9516,7 +9349,6 @@
         <w:t>docker.sock</w:t>
       </w:r>
       <w:proofErr w:type="spellEnd"/>
-      <w:proofErr w:type="gramEnd"/>
       <w:r>
         <w:rPr>
           <w:rFonts w:ascii="Roboto" w:eastAsia="Roboto" w:hAnsi="Roboto" w:cs="Roboto"/>
@@ -9818,7 +9650,6 @@
         <w:t xml:space="preserve">Mounting </w:t>
       </w:r>
       <w:proofErr w:type="spellStart"/>
-      <w:proofErr w:type="gramStart"/>
       <w:r>
         <w:rPr>
           <w:rFonts w:ascii="Roboto" w:eastAsia="Roboto" w:hAnsi="Roboto" w:cs="Roboto"/>
@@ -9838,7 +9669,6 @@
         <w:t>docker.sock</w:t>
       </w:r>
       <w:proofErr w:type="spellEnd"/>
-      <w:proofErr w:type="gramEnd"/>
       <w:r>
         <w:rPr>
           <w:rFonts w:ascii="Roboto" w:eastAsia="Roboto" w:hAnsi="Roboto" w:cs="Roboto"/>

</xml_diff>